<commit_message>
Alert user if db disconnected
</commit_message>
<xml_diff>
--- a/UserGuide.docx
+++ b/UserGuide.docx
@@ -1,6 +1,6 @@
 
 <file path=word/document.xml><?xml version="1.0" encoding="utf-8"?>
-<w:document xmlns:wpc="http://schemas.microsoft.com/office/word/2010/wordprocessingCanvas" xmlns:cx="http://schemas.microsoft.com/office/drawing/2014/chartex" xmlns:cx1="http://schemas.microsoft.com/office/drawing/2015/9/8/chartex" xmlns:cx2="http://schemas.microsoft.com/office/drawing/2015/10/21/chartex" xmlns:cx3="http://schemas.microsoft.com/office/drawing/2016/5/9/chartex" xmlns:cx4="http://schemas.microsoft.com/office/drawing/2016/5/10/chartex" xmlns:cx5="http://schemas.microsoft.com/office/drawing/2016/5/11/chartex" xmlns:cx6="http://schemas.microsoft.com/office/drawing/2016/5/12/chartex" xmlns:cx7="http://schemas.microsoft.com/office/drawing/2016/5/13/chartex" xmlns:cx8="http://schemas.microsoft.com/office/drawing/2016/5/14/chartex" xmlns:mc="http://schemas.openxmlformats.org/markup-compatibility/2006" xmlns:aink="http://schemas.microsoft.com/office/drawing/2016/ink" xmlns:am3d="http://schemas.microsoft.com/office/drawing/2017/model3d" xmlns:o="urn:schemas-microsoft-com:office:office" xmlns:r="http://schemas.openxmlformats.org/officeDocument/2006/relationships" xmlns:m="http://schemas.openxmlformats.org/officeDocument/2006/math" xmlns:v="urn:schemas-microsoft-com:vml" xmlns:wp14="http://schemas.microsoft.com/office/word/2010/wordprocessingDrawing" xmlns:wp="http://schemas.openxmlformats.org/drawingml/2006/wordprocessingDrawing" xmlns:w10="urn:schemas-microsoft-com:office:word" xmlns:w="http://schemas.openxmlformats.org/wordprocessingml/2006/main" xmlns:w14="http://schemas.microsoft.com/office/word/2010/wordml" xmlns:w15="http://schemas.microsoft.com/office/word/2012/wordml" xmlns:w16cex="http://schemas.microsoft.com/office/word/2018/wordml/cex" xmlns:w16cid="http://schemas.microsoft.com/office/word/2016/wordml/cid" xmlns:w16="http://schemas.microsoft.com/office/word/2018/wordml" xmlns:w16se="http://schemas.microsoft.com/office/word/2015/wordml/symex" xmlns:wpg="http://schemas.microsoft.com/office/word/2010/wordprocessingGroup" xmlns:wpi="http://schemas.microsoft.com/office/word/2010/wordprocessingInk" xmlns:wne="http://schemas.microsoft.com/office/word/2006/wordml" xmlns:wps="http://schemas.microsoft.com/office/word/2010/wordprocessingShape" mc:Ignorable="w14 w15 w16se w16cid w16 w16cex wp14">
+<w:document xmlns:wpc="http://schemas.microsoft.com/office/word/2010/wordprocessingCanvas" xmlns:cx="http://schemas.microsoft.com/office/drawing/2014/chartex" xmlns:cx1="http://schemas.microsoft.com/office/drawing/2015/9/8/chartex" xmlns:cx2="http://schemas.microsoft.com/office/drawing/2015/10/21/chartex" xmlns:cx3="http://schemas.microsoft.com/office/drawing/2016/5/9/chartex" xmlns:cx4="http://schemas.microsoft.com/office/drawing/2016/5/10/chartex" xmlns:cx5="http://schemas.microsoft.com/office/drawing/2016/5/11/chartex" xmlns:cx6="http://schemas.microsoft.com/office/drawing/2016/5/12/chartex" xmlns:cx7="http://schemas.microsoft.com/office/drawing/2016/5/13/chartex" xmlns:cx8="http://schemas.microsoft.com/office/drawing/2016/5/14/chartex" xmlns:mc="http://schemas.openxmlformats.org/markup-compatibility/2006" xmlns:aink="http://schemas.microsoft.com/office/drawing/2016/ink" xmlns:am3d="http://schemas.microsoft.com/office/drawing/2017/model3d" xmlns:o="urn:schemas-microsoft-com:office:office" xmlns:r="http://schemas.openxmlformats.org/officeDocument/2006/relationships" xmlns:m="http://schemas.openxmlformats.org/officeDocument/2006/math" xmlns:v="urn:schemas-microsoft-com:vml" xmlns:wp14="http://schemas.microsoft.com/office/word/2010/wordprocessingDrawing" xmlns:wp="http://schemas.openxmlformats.org/drawingml/2006/wordprocessingDrawing" xmlns:w10="urn:schemas-microsoft-com:office:word" xmlns:w="http://schemas.openxmlformats.org/wordprocessingml/2006/main" xmlns:w14="http://schemas.microsoft.com/office/word/2010/wordml" xmlns:w15="http://schemas.microsoft.com/office/word/2012/wordml" xmlns:w16cex="http://schemas.microsoft.com/office/word/2018/wordml/cex" xmlns:w16cid="http://schemas.microsoft.com/office/word/2016/wordml/cid" xmlns:w16="http://schemas.microsoft.com/office/word/2018/wordml" xmlns:w16sdtdh="http://schemas.microsoft.com/office/word/2020/wordml/sdtdatahash" xmlns:w16se="http://schemas.microsoft.com/office/word/2015/wordml/symex" xmlns:wpg="http://schemas.microsoft.com/office/word/2010/wordprocessingGroup" xmlns:wpi="http://schemas.microsoft.com/office/word/2010/wordprocessingInk" xmlns:wne="http://schemas.microsoft.com/office/word/2006/wordml" xmlns:wps="http://schemas.microsoft.com/office/word/2010/wordprocessingShape" mc:Ignorable="w14 w15 w16se w16cid w16 w16cex w16sdtdh wp14">
   <w:body>
     <w:sdt>
       <w:sdtPr>
@@ -4111,9 +4111,3860 @@
         <w:t>System Requirements</w:t>
       </w:r>
     </w:p>
-    <w:p/>
+    <w:tbl>
+      <w:tblPr>
+        <w:tblStyle w:val="TableGrid"/>
+        <w:tblW w:w="0" w:type="auto"/>
+        <w:tblLook w:val="04A0" w:firstRow="1" w:lastRow="0" w:firstColumn="1" w:lastColumn="0" w:noHBand="0" w:noVBand="1"/>
+      </w:tblPr>
+      <w:tblGrid>
+        <w:gridCol w:w="1845"/>
+        <w:gridCol w:w="3088"/>
+        <w:gridCol w:w="3088"/>
+      </w:tblGrid>
+      <w:tr>
+        <w:tc>
+          <w:tcPr>
+            <w:tcW w:w="0" w:type="auto"/>
+            <w:shd w:val="clear" w:color="auto" w:fill="9CC2E5" w:themeFill="accent5" w:themeFillTint="99"/>
+          </w:tcPr>
+          <w:p/>
+        </w:tc>
+        <w:tc>
+          <w:tcPr>
+            <w:tcW w:w="0" w:type="auto"/>
+            <w:shd w:val="clear" w:color="auto" w:fill="9CC2E5" w:themeFill="accent5" w:themeFillTint="99"/>
+          </w:tcPr>
+          <w:p>
+            <w:pPr>
+              <w:rPr>
+                <w:b/>
+                <w:bCs/>
+              </w:rPr>
+            </w:pPr>
+            <w:r>
+              <w:rPr>
+                <w:b/>
+                <w:bCs/>
+              </w:rPr>
+              <w:t>Minimum</w:t>
+            </w:r>
+          </w:p>
+        </w:tc>
+        <w:tc>
+          <w:tcPr>
+            <w:tcW w:w="0" w:type="auto"/>
+            <w:shd w:val="clear" w:color="auto" w:fill="9CC2E5" w:themeFill="accent5" w:themeFillTint="99"/>
+          </w:tcPr>
+          <w:p>
+            <w:pPr>
+              <w:rPr>
+                <w:b/>
+                <w:bCs/>
+              </w:rPr>
+            </w:pPr>
+            <w:r>
+              <w:rPr>
+                <w:b/>
+                <w:bCs/>
+              </w:rPr>
+              <w:t>Recommended</w:t>
+            </w:r>
+          </w:p>
+        </w:tc>
+      </w:tr>
+      <w:tr>
+        <w:tc>
+          <w:tcPr>
+            <w:tcW w:w="0" w:type="auto"/>
+          </w:tcPr>
+          <w:p>
+            <w:pPr>
+              <w:rPr>
+                <w:b/>
+                <w:bCs/>
+              </w:rPr>
+            </w:pPr>
+            <w:r>
+              <w:rPr>
+                <w:b/>
+                <w:bCs/>
+              </w:rPr>
+              <w:t>CPU</w:t>
+            </w:r>
+          </w:p>
+        </w:tc>
+        <w:tc>
+          <w:tcPr>
+            <w:tcW w:w="0" w:type="auto"/>
+          </w:tcPr>
+          <w:p>
+            <w:r>
+              <w:rPr>
+                <w:lang w:val="en-US"/>
+              </w:rPr>
+              <w:t>Intel I3 1.5 GHz processor</w:t>
+            </w:r>
+          </w:p>
+        </w:tc>
+        <w:tc>
+          <w:tcPr>
+            <w:tcW w:w="0" w:type="auto"/>
+          </w:tcPr>
+          <w:p>
+            <w:r>
+              <w:rPr>
+                <w:lang w:val="en-US"/>
+              </w:rPr>
+              <w:t>Intel I5 2.8 GHz processor</w:t>
+            </w:r>
+          </w:p>
+        </w:tc>
+      </w:tr>
+      <w:tr>
+        <w:tc>
+          <w:tcPr>
+            <w:tcW w:w="0" w:type="auto"/>
+          </w:tcPr>
+          <w:p>
+            <w:pPr>
+              <w:rPr>
+                <w:b/>
+                <w:bCs/>
+              </w:rPr>
+            </w:pPr>
+            <w:r>
+              <w:rPr>
+                <w:b/>
+                <w:bCs/>
+              </w:rPr>
+              <w:t>Memory</w:t>
+            </w:r>
+          </w:p>
+        </w:tc>
+        <w:tc>
+          <w:tcPr>
+            <w:tcW w:w="0" w:type="auto"/>
+          </w:tcPr>
+          <w:p>
+            <w:r>
+              <w:t>2GB</w:t>
+            </w:r>
+          </w:p>
+        </w:tc>
+        <w:tc>
+          <w:tcPr>
+            <w:tcW w:w="0" w:type="auto"/>
+          </w:tcPr>
+          <w:p>
+            <w:r>
+              <w:t>4GB</w:t>
+            </w:r>
+          </w:p>
+        </w:tc>
+      </w:tr>
+      <w:tr>
+        <w:tc>
+          <w:tcPr>
+            <w:tcW w:w="0" w:type="auto"/>
+          </w:tcPr>
+          <w:p>
+            <w:pPr>
+              <w:rPr>
+                <w:b/>
+                <w:bCs/>
+              </w:rPr>
+            </w:pPr>
+            <w:r>
+              <w:rPr>
+                <w:b/>
+                <w:bCs/>
+              </w:rPr>
+              <w:t>Disk Space</w:t>
+            </w:r>
+          </w:p>
+        </w:tc>
+        <w:tc>
+          <w:tcPr>
+            <w:tcW w:w="0" w:type="auto"/>
+          </w:tcPr>
+          <w:p>
+            <w:r>
+              <w:t>2GB</w:t>
+            </w:r>
+          </w:p>
+        </w:tc>
+        <w:tc>
+          <w:tcPr>
+            <w:tcW w:w="0" w:type="auto"/>
+          </w:tcPr>
+          <w:p>
+            <w:r>
+              <w:t>8GB+</w:t>
+            </w:r>
+          </w:p>
+        </w:tc>
+      </w:tr>
+      <w:tr>
+        <w:tc>
+          <w:tcPr>
+            <w:tcW w:w="0" w:type="auto"/>
+          </w:tcPr>
+          <w:p>
+            <w:pPr>
+              <w:rPr>
+                <w:b/>
+                <w:bCs/>
+              </w:rPr>
+            </w:pPr>
+            <w:r>
+              <w:rPr>
+                <w:b/>
+                <w:bCs/>
+              </w:rPr>
+              <w:t>GPU</w:t>
+            </w:r>
+          </w:p>
+        </w:tc>
+        <w:tc>
+          <w:tcPr>
+            <w:tcW w:w="0" w:type="auto"/>
+          </w:tcPr>
+          <w:p>
+            <w:r>
+              <w:t>Direct X9 with WDDM 1.0 driver</w:t>
+            </w:r>
+          </w:p>
+        </w:tc>
+        <w:tc>
+          <w:tcPr>
+            <w:tcW w:w="0" w:type="auto"/>
+          </w:tcPr>
+          <w:p>
+            <w:r>
+              <w:t>Direct X9 with WDDM 1.0 driver</w:t>
+            </w:r>
+          </w:p>
+        </w:tc>
+      </w:tr>
+      <w:tr>
+        <w:tc>
+          <w:tcPr>
+            <w:tcW w:w="0" w:type="auto"/>
+          </w:tcPr>
+          <w:p>
+            <w:pPr>
+              <w:rPr>
+                <w:b/>
+                <w:bCs/>
+              </w:rPr>
+            </w:pPr>
+            <w:r>
+              <w:rPr>
+                <w:b/>
+                <w:bCs/>
+              </w:rPr>
+              <w:t>Operating System</w:t>
+            </w:r>
+          </w:p>
+        </w:tc>
+        <w:tc>
+          <w:tcPr>
+            <w:tcW w:w="0" w:type="auto"/>
+          </w:tcPr>
+          <w:p>
+            <w:r>
+              <w:t>Windows 10 Home (x32)</w:t>
+            </w:r>
+          </w:p>
+        </w:tc>
+        <w:tc>
+          <w:tcPr>
+            <w:tcW w:w="0" w:type="auto"/>
+          </w:tcPr>
+          <w:p>
+            <w:r>
+              <w:t>Windows 10 Professional (x32)</w:t>
+            </w:r>
+          </w:p>
+        </w:tc>
+      </w:tr>
+      <w:tr>
+        <w:tc>
+          <w:tcPr>
+            <w:tcW w:w="0" w:type="auto"/>
+            <w:vMerge w:val="restart"/>
+          </w:tcPr>
+          <w:p>
+            <w:pPr>
+              <w:rPr>
+                <w:b/>
+                <w:bCs/>
+              </w:rPr>
+            </w:pPr>
+            <w:r>
+              <w:rPr>
+                <w:b/>
+                <w:bCs/>
+              </w:rPr>
+              <w:t>Other Software</w:t>
+            </w:r>
+          </w:p>
+        </w:tc>
+        <w:tc>
+          <w:tcPr>
+            <w:tcW w:w="0" w:type="auto"/>
+          </w:tcPr>
+          <w:p>
+            <w:r>
+              <w:t>Visual Studio 2015 Community</w:t>
+            </w:r>
+          </w:p>
+        </w:tc>
+        <w:tc>
+          <w:tcPr>
+            <w:tcW w:w="0" w:type="auto"/>
+          </w:tcPr>
+          <w:p>
+            <w:r>
+              <w:t>Visual Studio 201</w:t>
+            </w:r>
+            <w:r>
+              <w:t>5 Community</w:t>
+            </w:r>
+          </w:p>
+        </w:tc>
+      </w:tr>
+      <w:tr>
+        <w:tc>
+          <w:tcPr>
+            <w:tcW w:w="0" w:type="auto"/>
+            <w:vMerge/>
+          </w:tcPr>
+          <w:p/>
+        </w:tc>
+        <w:tc>
+          <w:tcPr>
+            <w:tcW w:w="0" w:type="auto"/>
+          </w:tcPr>
+          <w:p>
+            <w:r>
+              <w:t>SQL Server 2016</w:t>
+            </w:r>
+          </w:p>
+        </w:tc>
+        <w:tc>
+          <w:tcPr>
+            <w:tcW w:w="0" w:type="auto"/>
+          </w:tcPr>
+          <w:p>
+            <w:r>
+              <w:t>SQL Server 2016</w:t>
+            </w:r>
+          </w:p>
+        </w:tc>
+      </w:tr>
+    </w:tbl>
+    <w:p>
+      <w:pPr>
+        <w:pStyle w:val="Heading2"/>
+        <w:rPr>
+          <w:b/>
+          <w:bCs/>
+        </w:rPr>
+      </w:pPr>
+      <w:r>
+        <w:rPr>
+          <w:b/>
+          <w:bCs/>
+        </w:rPr>
+        <w:t>Notes</w:t>
+      </w:r>
+    </w:p>
+    <w:p>
+      <w:pPr>
+        <w:pStyle w:val="ListParagraph"/>
+        <w:numPr>
+          <w:ilvl w:val="0"/>
+          <w:numId w:val="1"/>
+        </w:numPr>
+      </w:pPr>
+      <w:r>
+        <w:t>Do not use any Visual Studio after 2015, as the Reports feature was removed and will not work</w:t>
+      </w:r>
+      <w:r>
+        <w:t>.</w:t>
+      </w:r>
+    </w:p>
+    <w:p>
+      <w:pPr>
+        <w:pStyle w:val="ListParagraph"/>
+        <w:numPr>
+          <w:ilvl w:val="0"/>
+          <w:numId w:val="1"/>
+        </w:numPr>
+      </w:pPr>
+      <w:r>
+        <w:t>Do not use any Visual Studio before 2015, as the database will not be supported</w:t>
+      </w:r>
+      <w:r>
+        <w:t>.</w:t>
+      </w:r>
+    </w:p>
+    <w:p>
+      <w:pPr>
+        <w:pStyle w:val="Heading2"/>
+        <w:rPr>
+          <w:b/>
+          <w:bCs/>
+        </w:rPr>
+      </w:pPr>
+      <w:r>
+        <w:rPr>
+          <w:b/>
+          <w:bCs/>
+        </w:rPr>
+        <w:t>Other Important Information</w:t>
+      </w:r>
+    </w:p>
+    <w:p>
+      <w:r>
+        <w:t xml:space="preserve">The program should automatically connect to the database when it is started. You will know if it </w:t>
+      </w:r>
+      <w:r>
+        <w:t>has not</w:t>
+      </w:r>
+      <w:r>
+        <w:t xml:space="preserve"> as in the bottom left-hand side of the application, there will be the text “Database Disconnected”, and it will be in red. </w:t>
+      </w:r>
+    </w:p>
+    <w:p>
+      <w:r>
+        <w:rPr>
+          <w:noProof/>
+        </w:rPr>
+        <w:drawing>
+          <wp:inline distT="0" distB="0" distL="0" distR="0" wp14:anchorId="530B4089" wp14:editId="2EF8CABA">
+            <wp:extent cx="5731510" cy="3846830"/>
+            <wp:effectExtent l="0" t="0" r="2540" b="1270"/>
+            <wp:docPr id="11" name="Picture 11" descr="Graphical user interface, table&#10;&#10;Description automatically generated"/>
+            <wp:cNvGraphicFramePr>
+              <a:graphicFrameLocks xmlns:a="http://schemas.openxmlformats.org/drawingml/2006/main" noChangeAspect="1"/>
+            </wp:cNvGraphicFramePr>
+            <a:graphic xmlns:a="http://schemas.openxmlformats.org/drawingml/2006/main">
+              <a:graphicData uri="http://schemas.openxmlformats.org/drawingml/2006/picture">
+                <pic:pic xmlns:pic="http://schemas.openxmlformats.org/drawingml/2006/picture">
+                  <pic:nvPicPr>
+                    <pic:cNvPr id="11" name="Picture 11" descr="Graphical user interface, table&#10;&#10;Description automatically generated"/>
+                    <pic:cNvPicPr/>
+                  </pic:nvPicPr>
+                  <pic:blipFill>
+                    <a:blip r:embed="rId8">
+                      <a:extLst>
+                        <a:ext uri="{28A0092B-C50C-407E-A947-70E740481C1C}">
+                          <a14:useLocalDpi xmlns:a14="http://schemas.microsoft.com/office/drawing/2010/main" val="0"/>
+                        </a:ext>
+                      </a:extLst>
+                    </a:blip>
+                    <a:stretch>
+                      <a:fillRect/>
+                    </a:stretch>
+                  </pic:blipFill>
+                  <pic:spPr>
+                    <a:xfrm>
+                      <a:off x="0" y="0"/>
+                      <a:ext cx="5731510" cy="3846830"/>
+                    </a:xfrm>
+                    <a:prstGeom prst="rect">
+                      <a:avLst/>
+                    </a:prstGeom>
+                  </pic:spPr>
+                </pic:pic>
+              </a:graphicData>
+            </a:graphic>
+          </wp:inline>
+        </w:drawing>
+      </w:r>
+    </w:p>
+    <w:p>
+      <w:r>
+        <w:lastRenderedPageBreak/>
+        <w:t>If this is the case, close the application, then find a file named “Database1.mdf” in the file explorer. Right-Click this file, then click “open” and wait for Visual Studio to open the file. After this, start the application again.</w:t>
+      </w:r>
+    </w:p>
+    <w:p>
+      <w:r>
+        <w:rPr>
+          <w:noProof/>
+        </w:rPr>
+        <w:drawing>
+          <wp:inline distT="0" distB="0" distL="0" distR="0" wp14:anchorId="0EB0012F" wp14:editId="50A0A175">
+            <wp:extent cx="2048765" cy="2362809"/>
+            <wp:effectExtent l="0" t="0" r="8890" b="0"/>
+            <wp:docPr id="33" name="Picture 33" descr="Graphical user interface, text, application, chat or text message&#10;&#10;Description automatically generated"/>
+            <wp:cNvGraphicFramePr>
+              <a:graphicFrameLocks xmlns:a="http://schemas.openxmlformats.org/drawingml/2006/main" noChangeAspect="1"/>
+            </wp:cNvGraphicFramePr>
+            <a:graphic xmlns:a="http://schemas.openxmlformats.org/drawingml/2006/main">
+              <a:graphicData uri="http://schemas.openxmlformats.org/drawingml/2006/picture">
+                <pic:pic xmlns:pic="http://schemas.openxmlformats.org/drawingml/2006/picture">
+                  <pic:nvPicPr>
+                    <pic:cNvPr id="33" name="Picture 33" descr="Graphical user interface, text, application, chat or text message&#10;&#10;Description automatically generated"/>
+                    <pic:cNvPicPr/>
+                  </pic:nvPicPr>
+                  <pic:blipFill>
+                    <a:blip r:embed="rId9">
+                      <a:extLst>
+                        <a:ext uri="{28A0092B-C50C-407E-A947-70E740481C1C}">
+                          <a14:useLocalDpi xmlns:a14="http://schemas.microsoft.com/office/drawing/2010/main" val="0"/>
+                        </a:ext>
+                      </a:extLst>
+                    </a:blip>
+                    <a:stretch>
+                      <a:fillRect/>
+                    </a:stretch>
+                  </pic:blipFill>
+                  <pic:spPr>
+                    <a:xfrm>
+                      <a:off x="0" y="0"/>
+                      <a:ext cx="2064168" cy="2380573"/>
+                    </a:xfrm>
+                    <a:prstGeom prst="rect">
+                      <a:avLst/>
+                    </a:prstGeom>
+                  </pic:spPr>
+                </pic:pic>
+              </a:graphicData>
+            </a:graphic>
+          </wp:inline>
+        </w:drawing>
+      </w:r>
+      <w:r>
+        <w:rPr>
+          <w:noProof/>
+        </w:rPr>
+        <w:drawing>
+          <wp:inline distT="0" distB="0" distL="0" distR="0" wp14:anchorId="0183EF04" wp14:editId="3E8DA2FD">
+            <wp:extent cx="2999505" cy="2355494"/>
+            <wp:effectExtent l="0" t="0" r="0" b="6985"/>
+            <wp:docPr id="34" name="Picture 34" descr="A screenshot of a computer&#10;&#10;Description automatically generated with medium confidence"/>
+            <wp:cNvGraphicFramePr>
+              <a:graphicFrameLocks xmlns:a="http://schemas.openxmlformats.org/drawingml/2006/main" noChangeAspect="1"/>
+            </wp:cNvGraphicFramePr>
+            <a:graphic xmlns:a="http://schemas.openxmlformats.org/drawingml/2006/main">
+              <a:graphicData uri="http://schemas.openxmlformats.org/drawingml/2006/picture">
+                <pic:pic xmlns:pic="http://schemas.openxmlformats.org/drawingml/2006/picture">
+                  <pic:nvPicPr>
+                    <pic:cNvPr id="34" name="Picture 34" descr="A screenshot of a computer&#10;&#10;Description automatically generated with medium confidence"/>
+                    <pic:cNvPicPr/>
+                  </pic:nvPicPr>
+                  <pic:blipFill>
+                    <a:blip r:embed="rId10">
+                      <a:extLst>
+                        <a:ext uri="{28A0092B-C50C-407E-A947-70E740481C1C}">
+                          <a14:useLocalDpi xmlns:a14="http://schemas.microsoft.com/office/drawing/2010/main" val="0"/>
+                        </a:ext>
+                      </a:extLst>
+                    </a:blip>
+                    <a:stretch>
+                      <a:fillRect/>
+                    </a:stretch>
+                  </pic:blipFill>
+                  <pic:spPr>
+                    <a:xfrm>
+                      <a:off x="0" y="0"/>
+                      <a:ext cx="3007207" cy="2361542"/>
+                    </a:xfrm>
+                    <a:prstGeom prst="rect">
+                      <a:avLst/>
+                    </a:prstGeom>
+                  </pic:spPr>
+                </pic:pic>
+              </a:graphicData>
+            </a:graphic>
+          </wp:inline>
+        </w:drawing>
+      </w:r>
+    </w:p>
+    <w:p>
+      <w:r>
+        <w:t>Doing this refreshes the database, allowing it to be connected to.</w:t>
+      </w:r>
+    </w:p>
+    <w:p>
+      <w:r>
+        <w:t>If the database is not connected, you will not be allowed to progress to the Grooming Menu.</w:t>
+      </w:r>
+    </w:p>
+    <w:p>
+      <w:pPr>
+        <w:pStyle w:val="Heading1"/>
+        <w:rPr>
+          <w:b/>
+          <w:bCs/>
+        </w:rPr>
+      </w:pPr>
+      <w:r>
+        <w:rPr>
+          <w:b/>
+          <w:bCs/>
+        </w:rPr>
+        <w:t>Application Usage</w:t>
+      </w:r>
+    </w:p>
+    <w:p>
+      <w:pPr>
+        <w:pStyle w:val="Heading2"/>
+        <w:rPr>
+          <w:b/>
+          <w:bCs/>
+        </w:rPr>
+      </w:pPr>
+      <w:r>
+        <w:rPr>
+          <w:b/>
+          <w:bCs/>
+        </w:rPr>
+        <w:t>Main Menu</w:t>
+      </w:r>
+    </w:p>
+    <w:p>
+      <w:r>
+        <w:t>From this first window, you can navigate to the different management sections for JD Dog Care. The only one available in my system is “Grooming” as I was not focusing on the other areas.</w:t>
+      </w:r>
+    </w:p>
+    <w:p>
+      <w:r>
+        <w:rPr>
+          <w:noProof/>
+        </w:rPr>
+        <w:drawing>
+          <wp:inline distT="0" distB="0" distL="0" distR="0" wp14:anchorId="209F5FC6" wp14:editId="44C188A4">
+            <wp:extent cx="5731510" cy="3846830"/>
+            <wp:effectExtent l="0" t="0" r="2540" b="1270"/>
+            <wp:docPr id="35" name="Picture 35" descr="Graphical user interface, table&#10;&#10;Description automatically generated"/>
+            <wp:cNvGraphicFramePr>
+              <a:graphicFrameLocks xmlns:a="http://schemas.openxmlformats.org/drawingml/2006/main" noChangeAspect="1"/>
+            </wp:cNvGraphicFramePr>
+            <a:graphic xmlns:a="http://schemas.openxmlformats.org/drawingml/2006/main">
+              <a:graphicData uri="http://schemas.openxmlformats.org/drawingml/2006/picture">
+                <pic:pic xmlns:pic="http://schemas.openxmlformats.org/drawingml/2006/picture">
+                  <pic:nvPicPr>
+                    <pic:cNvPr id="35" name="Picture 35" descr="Graphical user interface, table&#10;&#10;Description automatically generated"/>
+                    <pic:cNvPicPr/>
+                  </pic:nvPicPr>
+                  <pic:blipFill>
+                    <a:blip r:embed="rId11">
+                      <a:extLst>
+                        <a:ext uri="{28A0092B-C50C-407E-A947-70E740481C1C}">
+                          <a14:useLocalDpi xmlns:a14="http://schemas.microsoft.com/office/drawing/2010/main" val="0"/>
+                        </a:ext>
+                      </a:extLst>
+                    </a:blip>
+                    <a:stretch>
+                      <a:fillRect/>
+                    </a:stretch>
+                  </pic:blipFill>
+                  <pic:spPr>
+                    <a:xfrm>
+                      <a:off x="0" y="0"/>
+                      <a:ext cx="5731510" cy="3846830"/>
+                    </a:xfrm>
+                    <a:prstGeom prst="rect">
+                      <a:avLst/>
+                    </a:prstGeom>
+                  </pic:spPr>
+                </pic:pic>
+              </a:graphicData>
+            </a:graphic>
+          </wp:inline>
+        </w:drawing>
+      </w:r>
+    </w:p>
+    <w:p>
+      <w:pPr>
+        <w:pStyle w:val="Heading2"/>
+        <w:rPr>
+          <w:b/>
+          <w:bCs/>
+        </w:rPr>
+      </w:pPr>
+      <w:r>
+        <w:rPr>
+          <w:b/>
+          <w:bCs/>
+        </w:rPr>
+        <w:lastRenderedPageBreak/>
+        <w:t>Grooming</w:t>
+      </w:r>
+      <w:r>
+        <w:rPr>
+          <w:b/>
+          <w:bCs/>
+        </w:rPr>
+        <w:t xml:space="preserve"> Menu</w:t>
+      </w:r>
+    </w:p>
+    <w:p>
+      <w:r>
+        <w:t xml:space="preserve">From this menu, you can switch between all the management sections. If there are no dogs that are not deleted available, the bookings section </w:t>
+      </w:r>
+      <w:r>
+        <w:t>will not be</w:t>
+      </w:r>
+      <w:r>
+        <w:t xml:space="preserve"> accessible.</w:t>
+      </w:r>
+    </w:p>
+    <w:p>
+      <w:r>
+        <w:rPr>
+          <w:noProof/>
+        </w:rPr>
+        <w:drawing>
+          <wp:inline distT="0" distB="0" distL="0" distR="0" wp14:anchorId="0FFC5610" wp14:editId="3DFD39ED">
+            <wp:extent cx="5731510" cy="3846830"/>
+            <wp:effectExtent l="0" t="0" r="2540" b="1270"/>
+            <wp:docPr id="36" name="Picture 36" descr="Graphical user interface, table&#10;&#10;Description automatically generated"/>
+            <wp:cNvGraphicFramePr>
+              <a:graphicFrameLocks xmlns:a="http://schemas.openxmlformats.org/drawingml/2006/main" noChangeAspect="1"/>
+            </wp:cNvGraphicFramePr>
+            <a:graphic xmlns:a="http://schemas.openxmlformats.org/drawingml/2006/main">
+              <a:graphicData uri="http://schemas.openxmlformats.org/drawingml/2006/picture">
+                <pic:pic xmlns:pic="http://schemas.openxmlformats.org/drawingml/2006/picture">
+                  <pic:nvPicPr>
+                    <pic:cNvPr id="36" name="Picture 36" descr="Graphical user interface, table&#10;&#10;Description automatically generated"/>
+                    <pic:cNvPicPr/>
+                  </pic:nvPicPr>
+                  <pic:blipFill>
+                    <a:blip r:embed="rId12">
+                      <a:extLst>
+                        <a:ext uri="{28A0092B-C50C-407E-A947-70E740481C1C}">
+                          <a14:useLocalDpi xmlns:a14="http://schemas.microsoft.com/office/drawing/2010/main" val="0"/>
+                        </a:ext>
+                      </a:extLst>
+                    </a:blip>
+                    <a:stretch>
+                      <a:fillRect/>
+                    </a:stretch>
+                  </pic:blipFill>
+                  <pic:spPr>
+                    <a:xfrm>
+                      <a:off x="0" y="0"/>
+                      <a:ext cx="5731510" cy="3846830"/>
+                    </a:xfrm>
+                    <a:prstGeom prst="rect">
+                      <a:avLst/>
+                    </a:prstGeom>
+                  </pic:spPr>
+                </pic:pic>
+              </a:graphicData>
+            </a:graphic>
+          </wp:inline>
+        </w:drawing>
+      </w:r>
+    </w:p>
+    <w:p>
+      <w:pPr>
+        <w:pStyle w:val="Heading2"/>
+        <w:rPr>
+          <w:b/>
+          <w:bCs/>
+        </w:rPr>
+      </w:pPr>
+      <w:r>
+        <w:rPr>
+          <w:b/>
+          <w:bCs/>
+        </w:rPr>
+        <w:t>Manage</w:t>
+      </w:r>
+      <w:r>
+        <w:rPr>
+          <w:b/>
+          <w:bCs/>
+        </w:rPr>
+        <w:t xml:space="preserve"> </w:t>
+      </w:r>
+      <w:r>
+        <w:rPr>
+          <w:b/>
+          <w:bCs/>
+        </w:rPr>
+        <w:t>Dogs</w:t>
+      </w:r>
+    </w:p>
+    <w:p>
+      <w:r>
+        <w:t xml:space="preserve">From this menu, you can add, </w:t>
+      </w:r>
+      <w:r>
+        <w:t>edit,</w:t>
+      </w:r>
+      <w:r>
+        <w:t xml:space="preserve"> and “delete” any dogs from the system</w:t>
+      </w:r>
+      <w:r>
+        <w:t>.</w:t>
+      </w:r>
+    </w:p>
+    <w:p>
+      <w:r>
+        <w:rPr>
+          <w:noProof/>
+        </w:rPr>
+        <w:drawing>
+          <wp:inline distT="0" distB="0" distL="0" distR="0" wp14:anchorId="3412B41A" wp14:editId="523CFCDB">
+            <wp:extent cx="5171846" cy="3471199"/>
+            <wp:effectExtent l="0" t="0" r="0" b="0"/>
+            <wp:docPr id="37" name="Picture 37" descr="Graphical user interface&#10;&#10;Description automatically generated"/>
+            <wp:cNvGraphicFramePr>
+              <a:graphicFrameLocks xmlns:a="http://schemas.openxmlformats.org/drawingml/2006/main" noChangeAspect="1"/>
+            </wp:cNvGraphicFramePr>
+            <a:graphic xmlns:a="http://schemas.openxmlformats.org/drawingml/2006/main">
+              <a:graphicData uri="http://schemas.openxmlformats.org/drawingml/2006/picture">
+                <pic:pic xmlns:pic="http://schemas.openxmlformats.org/drawingml/2006/picture">
+                  <pic:nvPicPr>
+                    <pic:cNvPr id="37" name="Picture 37" descr="Graphical user interface&#10;&#10;Description automatically generated"/>
+                    <pic:cNvPicPr/>
+                  </pic:nvPicPr>
+                  <pic:blipFill>
+                    <a:blip r:embed="rId13">
+                      <a:extLst>
+                        <a:ext uri="{28A0092B-C50C-407E-A947-70E740481C1C}">
+                          <a14:useLocalDpi xmlns:a14="http://schemas.microsoft.com/office/drawing/2010/main" val="0"/>
+                        </a:ext>
+                      </a:extLst>
+                    </a:blip>
+                    <a:stretch>
+                      <a:fillRect/>
+                    </a:stretch>
+                  </pic:blipFill>
+                  <pic:spPr>
+                    <a:xfrm>
+                      <a:off x="0" y="0"/>
+                      <a:ext cx="5172934" cy="3471929"/>
+                    </a:xfrm>
+                    <a:prstGeom prst="rect">
+                      <a:avLst/>
+                    </a:prstGeom>
+                  </pic:spPr>
+                </pic:pic>
+              </a:graphicData>
+            </a:graphic>
+          </wp:inline>
+        </w:drawing>
+      </w:r>
+    </w:p>
+    <w:p>
+      <w:pPr>
+        <w:rPr>
+          <w:i/>
+          <w:iCs/>
+        </w:rPr>
+      </w:pPr>
+      <w:r>
+        <w:rPr>
+          <w:i/>
+          <w:iCs/>
+        </w:rPr>
+        <w:lastRenderedPageBreak/>
+        <w:t>Note:</w:t>
+      </w:r>
+      <w:r>
+        <w:rPr>
+          <w:i/>
+          <w:iCs/>
+        </w:rPr>
+        <w:t xml:space="preserve"> The following mini-sections assumes you have only just opened this window. This is for simplicity of the guides</w:t>
+      </w:r>
+      <w:r>
+        <w:rPr>
+          <w:i/>
+          <w:iCs/>
+        </w:rPr>
+        <w:t>.</w:t>
+      </w:r>
+      <w:r>
+        <w:rPr>
+          <w:i/>
+          <w:iCs/>
+        </w:rPr>
+        <w:t xml:space="preserve"> </w:t>
+      </w:r>
+    </w:p>
+    <w:p>
+      <w:pPr>
+        <w:rPr>
+          <w:i/>
+          <w:iCs/>
+        </w:rPr>
+      </w:pPr>
+      <w:r>
+        <w:rPr>
+          <w:i/>
+          <w:iCs/>
+        </w:rPr>
+        <w:t>If, for whatever reason, you want to stop adding or editing a dog, it is possible to press the “Cancel Edit Dog” or “Cancel Add Dog” button, depending on which option you initially chose. This button is only visible when adding or editing a dog.</w:t>
+      </w:r>
+    </w:p>
+    <w:p>
+      <w:pPr>
+        <w:pStyle w:val="Heading3"/>
+        <w:rPr>
+          <w:b/>
+          <w:bCs/>
+        </w:rPr>
+      </w:pPr>
+      <w:r>
+        <w:rPr>
+          <w:b/>
+          <w:bCs/>
+        </w:rPr>
+        <w:t>Adding Dogs</w:t>
+      </w:r>
+    </w:p>
+    <w:p>
+      <w:pPr>
+        <w:pStyle w:val="ListParagraph"/>
+        <w:numPr>
+          <w:ilvl w:val="0"/>
+          <w:numId w:val="2"/>
+        </w:numPr>
+      </w:pPr>
+      <w:r>
+        <w:t>Click “Add New Dog”</w:t>
+      </w:r>
+      <w:r>
+        <w:t>.</w:t>
+      </w:r>
+    </w:p>
+    <w:p>
+      <w:r>
+        <w:rPr>
+          <w:noProof/>
+        </w:rPr>
+        <w:drawing>
+          <wp:inline distT="0" distB="0" distL="0" distR="0" wp14:anchorId="3FEAB67C" wp14:editId="1550C07A">
+            <wp:extent cx="4330598" cy="2906577"/>
+            <wp:effectExtent l="0" t="0" r="0" b="8255"/>
+            <wp:docPr id="38" name="Picture 38" descr="Graphical user interface&#10;&#10;Description automatically generated"/>
+            <wp:cNvGraphicFramePr>
+              <a:graphicFrameLocks xmlns:a="http://schemas.openxmlformats.org/drawingml/2006/main" noChangeAspect="1"/>
+            </wp:cNvGraphicFramePr>
+            <a:graphic xmlns:a="http://schemas.openxmlformats.org/drawingml/2006/main">
+              <a:graphicData uri="http://schemas.openxmlformats.org/drawingml/2006/picture">
+                <pic:pic xmlns:pic="http://schemas.openxmlformats.org/drawingml/2006/picture">
+                  <pic:nvPicPr>
+                    <pic:cNvPr id="38" name="Picture 38" descr="Graphical user interface&#10;&#10;Description automatically generated"/>
+                    <pic:cNvPicPr/>
+                  </pic:nvPicPr>
+                  <pic:blipFill>
+                    <a:blip r:embed="rId14">
+                      <a:extLst>
+                        <a:ext uri="{28A0092B-C50C-407E-A947-70E740481C1C}">
+                          <a14:useLocalDpi xmlns:a14="http://schemas.microsoft.com/office/drawing/2010/main" val="0"/>
+                        </a:ext>
+                      </a:extLst>
+                    </a:blip>
+                    <a:stretch>
+                      <a:fillRect/>
+                    </a:stretch>
+                  </pic:blipFill>
+                  <pic:spPr>
+                    <a:xfrm>
+                      <a:off x="0" y="0"/>
+                      <a:ext cx="4346685" cy="2917374"/>
+                    </a:xfrm>
+                    <a:prstGeom prst="rect">
+                      <a:avLst/>
+                    </a:prstGeom>
+                  </pic:spPr>
+                </pic:pic>
+              </a:graphicData>
+            </a:graphic>
+          </wp:inline>
+        </w:drawing>
+      </w:r>
+    </w:p>
+    <w:p>
+      <w:pPr>
+        <w:pStyle w:val="ListParagraph"/>
+        <w:numPr>
+          <w:ilvl w:val="0"/>
+          <w:numId w:val="2"/>
+        </w:numPr>
+      </w:pPr>
+      <w:r>
+        <w:t>Enter all the dog’s details</w:t>
+      </w:r>
+      <w:r>
+        <w:t>.</w:t>
+      </w:r>
+    </w:p>
+    <w:p>
+      <w:r>
+        <w:rPr>
+          <w:noProof/>
+        </w:rPr>
+        <w:drawing>
+          <wp:inline distT="0" distB="0" distL="0" distR="0" wp14:anchorId="64CA0FC8" wp14:editId="00DA0507">
+            <wp:extent cx="4370555" cy="2933395"/>
+            <wp:effectExtent l="0" t="0" r="0" b="635"/>
+            <wp:docPr id="39" name="Picture 39" descr="Graphical user interface&#10;&#10;Description automatically generated"/>
+            <wp:cNvGraphicFramePr>
+              <a:graphicFrameLocks xmlns:a="http://schemas.openxmlformats.org/drawingml/2006/main" noChangeAspect="1"/>
+            </wp:cNvGraphicFramePr>
+            <a:graphic xmlns:a="http://schemas.openxmlformats.org/drawingml/2006/main">
+              <a:graphicData uri="http://schemas.openxmlformats.org/drawingml/2006/picture">
+                <pic:pic xmlns:pic="http://schemas.openxmlformats.org/drawingml/2006/picture">
+                  <pic:nvPicPr>
+                    <pic:cNvPr id="39" name="Picture 39" descr="Graphical user interface&#10;&#10;Description automatically generated"/>
+                    <pic:cNvPicPr/>
+                  </pic:nvPicPr>
+                  <pic:blipFill>
+                    <a:blip r:embed="rId15">
+                      <a:extLst>
+                        <a:ext uri="{28A0092B-C50C-407E-A947-70E740481C1C}">
+                          <a14:useLocalDpi xmlns:a14="http://schemas.microsoft.com/office/drawing/2010/main" val="0"/>
+                        </a:ext>
+                      </a:extLst>
+                    </a:blip>
+                    <a:stretch>
+                      <a:fillRect/>
+                    </a:stretch>
+                  </pic:blipFill>
+                  <pic:spPr>
+                    <a:xfrm>
+                      <a:off x="0" y="0"/>
+                      <a:ext cx="4390139" cy="2946539"/>
+                    </a:xfrm>
+                    <a:prstGeom prst="rect">
+                      <a:avLst/>
+                    </a:prstGeom>
+                  </pic:spPr>
+                </pic:pic>
+              </a:graphicData>
+            </a:graphic>
+          </wp:inline>
+        </w:drawing>
+      </w:r>
+    </w:p>
+    <w:p>
+      <w:r>
+        <w:br w:type="page"/>
+      </w:r>
+    </w:p>
+    <w:p>
+      <w:pPr>
+        <w:pStyle w:val="ListParagraph"/>
+        <w:numPr>
+          <w:ilvl w:val="0"/>
+          <w:numId w:val="2"/>
+        </w:numPr>
+      </w:pPr>
+      <w:r>
+        <w:lastRenderedPageBreak/>
+        <w:t>Click “Save New Dog”</w:t>
+      </w:r>
+      <w:r>
+        <w:t>.</w:t>
+      </w:r>
+    </w:p>
+    <w:p>
+      <w:r>
+        <w:rPr>
+          <w:noProof/>
+        </w:rPr>
+        <w:drawing>
+          <wp:inline distT="0" distB="0" distL="0" distR="0" wp14:anchorId="689EE2E8" wp14:editId="32339819">
+            <wp:extent cx="4294262" cy="2882189"/>
+            <wp:effectExtent l="0" t="0" r="0" b="0"/>
+            <wp:docPr id="43" name="Picture 43" descr="Graphical user interface&#10;&#10;Description automatically generated"/>
+            <wp:cNvGraphicFramePr>
+              <a:graphicFrameLocks xmlns:a="http://schemas.openxmlformats.org/drawingml/2006/main" noChangeAspect="1"/>
+            </wp:cNvGraphicFramePr>
+            <a:graphic xmlns:a="http://schemas.openxmlformats.org/drawingml/2006/main">
+              <a:graphicData uri="http://schemas.openxmlformats.org/drawingml/2006/picture">
+                <pic:pic xmlns:pic="http://schemas.openxmlformats.org/drawingml/2006/picture">
+                  <pic:nvPicPr>
+                    <pic:cNvPr id="43" name="Picture 43" descr="Graphical user interface&#10;&#10;Description automatically generated"/>
+                    <pic:cNvPicPr/>
+                  </pic:nvPicPr>
+                  <pic:blipFill>
+                    <a:blip r:embed="rId16">
+                      <a:extLst>
+                        <a:ext uri="{28A0092B-C50C-407E-A947-70E740481C1C}">
+                          <a14:useLocalDpi xmlns:a14="http://schemas.microsoft.com/office/drawing/2010/main" val="0"/>
+                        </a:ext>
+                      </a:extLst>
+                    </a:blip>
+                    <a:stretch>
+                      <a:fillRect/>
+                    </a:stretch>
+                  </pic:blipFill>
+                  <pic:spPr>
+                    <a:xfrm>
+                      <a:off x="0" y="0"/>
+                      <a:ext cx="4315864" cy="2896688"/>
+                    </a:xfrm>
+                    <a:prstGeom prst="rect">
+                      <a:avLst/>
+                    </a:prstGeom>
+                  </pic:spPr>
+                </pic:pic>
+              </a:graphicData>
+            </a:graphic>
+          </wp:inline>
+        </w:drawing>
+      </w:r>
+    </w:p>
+    <w:p>
+      <w:pPr>
+        <w:pStyle w:val="ListParagraph"/>
+        <w:numPr>
+          <w:ilvl w:val="0"/>
+          <w:numId w:val="2"/>
+        </w:numPr>
+      </w:pPr>
+      <w:r>
+        <w:t>The system will now ask for confirmation. Click “Yes” to add the dog</w:t>
+      </w:r>
+      <w:r>
+        <w:t>.</w:t>
+      </w:r>
+    </w:p>
+    <w:p>
+      <w:r>
+        <w:rPr>
+          <w:noProof/>
+        </w:rPr>
+        <w:drawing>
+          <wp:inline distT="0" distB="0" distL="0" distR="0" wp14:anchorId="72AE3332" wp14:editId="0C322188">
+            <wp:extent cx="4337859" cy="2911450"/>
+            <wp:effectExtent l="0" t="0" r="5715" b="3810"/>
+            <wp:docPr id="44" name="Picture 44" descr="Graphical user interface&#10;&#10;Description automatically generated"/>
+            <wp:cNvGraphicFramePr>
+              <a:graphicFrameLocks xmlns:a="http://schemas.openxmlformats.org/drawingml/2006/main" noChangeAspect="1"/>
+            </wp:cNvGraphicFramePr>
+            <a:graphic xmlns:a="http://schemas.openxmlformats.org/drawingml/2006/main">
+              <a:graphicData uri="http://schemas.openxmlformats.org/drawingml/2006/picture">
+                <pic:pic xmlns:pic="http://schemas.openxmlformats.org/drawingml/2006/picture">
+                  <pic:nvPicPr>
+                    <pic:cNvPr id="44" name="Picture 44" descr="Graphical user interface&#10;&#10;Description automatically generated"/>
+                    <pic:cNvPicPr/>
+                  </pic:nvPicPr>
+                  <pic:blipFill>
+                    <a:blip r:embed="rId17">
+                      <a:extLst>
+                        <a:ext uri="{28A0092B-C50C-407E-A947-70E740481C1C}">
+                          <a14:useLocalDpi xmlns:a14="http://schemas.microsoft.com/office/drawing/2010/main" val="0"/>
+                        </a:ext>
+                      </a:extLst>
+                    </a:blip>
+                    <a:stretch>
+                      <a:fillRect/>
+                    </a:stretch>
+                  </pic:blipFill>
+                  <pic:spPr>
+                    <a:xfrm>
+                      <a:off x="0" y="0"/>
+                      <a:ext cx="4354281" cy="2922472"/>
+                    </a:xfrm>
+                    <a:prstGeom prst="rect">
+                      <a:avLst/>
+                    </a:prstGeom>
+                  </pic:spPr>
+                </pic:pic>
+              </a:graphicData>
+            </a:graphic>
+          </wp:inline>
+        </w:drawing>
+      </w:r>
+    </w:p>
+    <w:p>
+      <w:r>
+        <w:br w:type="page"/>
+      </w:r>
+    </w:p>
+    <w:p>
+      <w:pPr>
+        <w:pStyle w:val="ListParagraph"/>
+        <w:numPr>
+          <w:ilvl w:val="0"/>
+          <w:numId w:val="2"/>
+        </w:numPr>
+      </w:pPr>
+      <w:r>
+        <w:lastRenderedPageBreak/>
+        <w:t>The system will respond that the dog has been added, and you will see it has added the new dog to the list on the left-side</w:t>
+      </w:r>
+      <w:r>
+        <w:t>.</w:t>
+      </w:r>
+    </w:p>
+    <w:p>
+      <w:r>
+        <w:rPr>
+          <w:noProof/>
+        </w:rPr>
+        <w:drawing>
+          <wp:inline distT="0" distB="0" distL="0" distR="0" wp14:anchorId="342842E4" wp14:editId="71BDA29A">
+            <wp:extent cx="4498848" cy="3019502"/>
+            <wp:effectExtent l="0" t="0" r="0" b="0"/>
+            <wp:docPr id="45" name="Picture 45" descr="Graphical user interface&#10;&#10;Description automatically generated"/>
+            <wp:cNvGraphicFramePr>
+              <a:graphicFrameLocks xmlns:a="http://schemas.openxmlformats.org/drawingml/2006/main" noChangeAspect="1"/>
+            </wp:cNvGraphicFramePr>
+            <a:graphic xmlns:a="http://schemas.openxmlformats.org/drawingml/2006/main">
+              <a:graphicData uri="http://schemas.openxmlformats.org/drawingml/2006/picture">
+                <pic:pic xmlns:pic="http://schemas.openxmlformats.org/drawingml/2006/picture">
+                  <pic:nvPicPr>
+                    <pic:cNvPr id="45" name="Picture 45" descr="Graphical user interface&#10;&#10;Description automatically generated"/>
+                    <pic:cNvPicPr/>
+                  </pic:nvPicPr>
+                  <pic:blipFill>
+                    <a:blip r:embed="rId18">
+                      <a:extLst>
+                        <a:ext uri="{28A0092B-C50C-407E-A947-70E740481C1C}">
+                          <a14:useLocalDpi xmlns:a14="http://schemas.microsoft.com/office/drawing/2010/main" val="0"/>
+                        </a:ext>
+                      </a:extLst>
+                    </a:blip>
+                    <a:stretch>
+                      <a:fillRect/>
+                    </a:stretch>
+                  </pic:blipFill>
+                  <pic:spPr>
+                    <a:xfrm>
+                      <a:off x="0" y="0"/>
+                      <a:ext cx="4524508" cy="3036724"/>
+                    </a:xfrm>
+                    <a:prstGeom prst="rect">
+                      <a:avLst/>
+                    </a:prstGeom>
+                  </pic:spPr>
+                </pic:pic>
+              </a:graphicData>
+            </a:graphic>
+          </wp:inline>
+        </w:drawing>
+      </w:r>
+    </w:p>
+    <w:p>
+      <w:pPr>
+        <w:pStyle w:val="Heading3"/>
+        <w:rPr>
+          <w:b/>
+          <w:bCs/>
+        </w:rPr>
+      </w:pPr>
+      <w:r>
+        <w:rPr>
+          <w:b/>
+          <w:bCs/>
+        </w:rPr>
+        <w:t>Editing Dogs</w:t>
+      </w:r>
+    </w:p>
+    <w:p>
+      <w:pPr>
+        <w:pStyle w:val="ListParagraph"/>
+        <w:numPr>
+          <w:ilvl w:val="0"/>
+          <w:numId w:val="2"/>
+        </w:numPr>
+      </w:pPr>
+      <w:r>
+        <w:t>Select the dog to edit by clicking its name in the list, or by using the “Next Dog” and “Previous Dog” buttons. The list can also be filtered using the search boxes above.</w:t>
+      </w:r>
+    </w:p>
+    <w:p>
+      <w:r>
+        <w:rPr>
+          <w:noProof/>
+        </w:rPr>
+        <w:drawing>
+          <wp:inline distT="0" distB="0" distL="0" distR="0" wp14:anchorId="2C84A3BC" wp14:editId="71B4D2CC">
+            <wp:extent cx="4501346" cy="3021178"/>
+            <wp:effectExtent l="0" t="0" r="0" b="8255"/>
+            <wp:docPr id="40" name="Picture 40" descr="Graphical user interface&#10;&#10;Description automatically generated"/>
+            <wp:cNvGraphicFramePr>
+              <a:graphicFrameLocks xmlns:a="http://schemas.openxmlformats.org/drawingml/2006/main" noChangeAspect="1"/>
+            </wp:cNvGraphicFramePr>
+            <a:graphic xmlns:a="http://schemas.openxmlformats.org/drawingml/2006/main">
+              <a:graphicData uri="http://schemas.openxmlformats.org/drawingml/2006/picture">
+                <pic:pic xmlns:pic="http://schemas.openxmlformats.org/drawingml/2006/picture">
+                  <pic:nvPicPr>
+                    <pic:cNvPr id="40" name="Picture 40" descr="Graphical user interface&#10;&#10;Description automatically generated"/>
+                    <pic:cNvPicPr/>
+                  </pic:nvPicPr>
+                  <pic:blipFill>
+                    <a:blip r:embed="rId19">
+                      <a:extLst>
+                        <a:ext uri="{28A0092B-C50C-407E-A947-70E740481C1C}">
+                          <a14:useLocalDpi xmlns:a14="http://schemas.microsoft.com/office/drawing/2010/main" val="0"/>
+                        </a:ext>
+                      </a:extLst>
+                    </a:blip>
+                    <a:stretch>
+                      <a:fillRect/>
+                    </a:stretch>
+                  </pic:blipFill>
+                  <pic:spPr>
+                    <a:xfrm>
+                      <a:off x="0" y="0"/>
+                      <a:ext cx="4514518" cy="3030018"/>
+                    </a:xfrm>
+                    <a:prstGeom prst="rect">
+                      <a:avLst/>
+                    </a:prstGeom>
+                  </pic:spPr>
+                </pic:pic>
+              </a:graphicData>
+            </a:graphic>
+          </wp:inline>
+        </w:drawing>
+      </w:r>
+    </w:p>
+    <w:p>
+      <w:r>
+        <w:br w:type="page"/>
+      </w:r>
+    </w:p>
+    <w:p>
+      <w:pPr>
+        <w:pStyle w:val="ListParagraph"/>
+        <w:numPr>
+          <w:ilvl w:val="0"/>
+          <w:numId w:val="2"/>
+        </w:numPr>
+      </w:pPr>
+      <w:r>
+        <w:lastRenderedPageBreak/>
+        <w:t>Click “Edit Current Dog”</w:t>
+      </w:r>
+      <w:r>
+        <w:t>.</w:t>
+      </w:r>
+    </w:p>
+    <w:p>
+      <w:r>
+        <w:rPr>
+          <w:noProof/>
+        </w:rPr>
+        <w:drawing>
+          <wp:inline distT="0" distB="0" distL="0" distR="0" wp14:anchorId="4A581833" wp14:editId="466D5615">
+            <wp:extent cx="4534042" cy="3043123"/>
+            <wp:effectExtent l="0" t="0" r="0" b="5080"/>
+            <wp:docPr id="41" name="Picture 41" descr="Graphical user interface&#10;&#10;Description automatically generated"/>
+            <wp:cNvGraphicFramePr>
+              <a:graphicFrameLocks xmlns:a="http://schemas.openxmlformats.org/drawingml/2006/main" noChangeAspect="1"/>
+            </wp:cNvGraphicFramePr>
+            <a:graphic xmlns:a="http://schemas.openxmlformats.org/drawingml/2006/main">
+              <a:graphicData uri="http://schemas.openxmlformats.org/drawingml/2006/picture">
+                <pic:pic xmlns:pic="http://schemas.openxmlformats.org/drawingml/2006/picture">
+                  <pic:nvPicPr>
+                    <pic:cNvPr id="41" name="Picture 41" descr="Graphical user interface&#10;&#10;Description automatically generated"/>
+                    <pic:cNvPicPr/>
+                  </pic:nvPicPr>
+                  <pic:blipFill>
+                    <a:blip r:embed="rId20">
+                      <a:extLst>
+                        <a:ext uri="{28A0092B-C50C-407E-A947-70E740481C1C}">
+                          <a14:useLocalDpi xmlns:a14="http://schemas.microsoft.com/office/drawing/2010/main" val="0"/>
+                        </a:ext>
+                      </a:extLst>
+                    </a:blip>
+                    <a:stretch>
+                      <a:fillRect/>
+                    </a:stretch>
+                  </pic:blipFill>
+                  <pic:spPr>
+                    <a:xfrm>
+                      <a:off x="0" y="0"/>
+                      <a:ext cx="4541763" cy="3048305"/>
+                    </a:xfrm>
+                    <a:prstGeom prst="rect">
+                      <a:avLst/>
+                    </a:prstGeom>
+                  </pic:spPr>
+                </pic:pic>
+              </a:graphicData>
+            </a:graphic>
+          </wp:inline>
+        </w:drawing>
+      </w:r>
+    </w:p>
+    <w:p>
+      <w:pPr>
+        <w:pStyle w:val="ListParagraph"/>
+        <w:numPr>
+          <w:ilvl w:val="0"/>
+          <w:numId w:val="2"/>
+        </w:numPr>
+      </w:pPr>
+      <w:r>
+        <w:t>Change any of the details that need changed</w:t>
+      </w:r>
+      <w:r>
+        <w:t>.</w:t>
+      </w:r>
+    </w:p>
+    <w:p>
+      <w:r>
+        <w:rPr>
+          <w:noProof/>
+        </w:rPr>
+        <w:drawing>
+          <wp:inline distT="0" distB="0" distL="0" distR="0" wp14:anchorId="4797F4B7" wp14:editId="637B3574">
+            <wp:extent cx="4506163" cy="3024411"/>
+            <wp:effectExtent l="0" t="0" r="8890" b="5080"/>
+            <wp:docPr id="42" name="Picture 42" descr="Graphical user interface&#10;&#10;Description automatically generated"/>
+            <wp:cNvGraphicFramePr>
+              <a:graphicFrameLocks xmlns:a="http://schemas.openxmlformats.org/drawingml/2006/main" noChangeAspect="1"/>
+            </wp:cNvGraphicFramePr>
+            <a:graphic xmlns:a="http://schemas.openxmlformats.org/drawingml/2006/main">
+              <a:graphicData uri="http://schemas.openxmlformats.org/drawingml/2006/picture">
+                <pic:pic xmlns:pic="http://schemas.openxmlformats.org/drawingml/2006/picture">
+                  <pic:nvPicPr>
+                    <pic:cNvPr id="42" name="Picture 42" descr="Graphical user interface&#10;&#10;Description automatically generated"/>
+                    <pic:cNvPicPr/>
+                  </pic:nvPicPr>
+                  <pic:blipFill>
+                    <a:blip r:embed="rId21">
+                      <a:extLst>
+                        <a:ext uri="{28A0092B-C50C-407E-A947-70E740481C1C}">
+                          <a14:useLocalDpi xmlns:a14="http://schemas.microsoft.com/office/drawing/2010/main" val="0"/>
+                        </a:ext>
+                      </a:extLst>
+                    </a:blip>
+                    <a:stretch>
+                      <a:fillRect/>
+                    </a:stretch>
+                  </pic:blipFill>
+                  <pic:spPr>
+                    <a:xfrm>
+                      <a:off x="0" y="0"/>
+                      <a:ext cx="4525828" cy="3037609"/>
+                    </a:xfrm>
+                    <a:prstGeom prst="rect">
+                      <a:avLst/>
+                    </a:prstGeom>
+                  </pic:spPr>
+                </pic:pic>
+              </a:graphicData>
+            </a:graphic>
+          </wp:inline>
+        </w:drawing>
+      </w:r>
+    </w:p>
+    <w:p>
+      <w:r>
+        <w:br w:type="page"/>
+      </w:r>
+    </w:p>
+    <w:p>
+      <w:pPr>
+        <w:pStyle w:val="ListParagraph"/>
+        <w:numPr>
+          <w:ilvl w:val="0"/>
+          <w:numId w:val="2"/>
+        </w:numPr>
+      </w:pPr>
+      <w:r>
+        <w:lastRenderedPageBreak/>
+        <w:t>Click “Save Changes”</w:t>
+      </w:r>
+      <w:r>
+        <w:t>.</w:t>
+      </w:r>
+    </w:p>
+    <w:p>
+      <w:r>
+        <w:rPr>
+          <w:noProof/>
+        </w:rPr>
+        <w:drawing>
+          <wp:inline distT="0" distB="0" distL="0" distR="0" wp14:anchorId="01D8B341" wp14:editId="5F928378">
+            <wp:extent cx="4498848" cy="3019502"/>
+            <wp:effectExtent l="0" t="0" r="0" b="0"/>
+            <wp:docPr id="47" name="Picture 47"/>
+            <wp:cNvGraphicFramePr>
+              <a:graphicFrameLocks xmlns:a="http://schemas.openxmlformats.org/drawingml/2006/main" noChangeAspect="1"/>
+            </wp:cNvGraphicFramePr>
+            <a:graphic xmlns:a="http://schemas.openxmlformats.org/drawingml/2006/main">
+              <a:graphicData uri="http://schemas.openxmlformats.org/drawingml/2006/picture">
+                <pic:pic xmlns:pic="http://schemas.openxmlformats.org/drawingml/2006/picture">
+                  <pic:nvPicPr>
+                    <pic:cNvPr id="47" name="Picture 47"/>
+                    <pic:cNvPicPr/>
+                  </pic:nvPicPr>
+                  <pic:blipFill>
+                    <a:blip r:embed="rId22">
+                      <a:extLst>
+                        <a:ext uri="{28A0092B-C50C-407E-A947-70E740481C1C}">
+                          <a14:useLocalDpi xmlns:a14="http://schemas.microsoft.com/office/drawing/2010/main" val="0"/>
+                        </a:ext>
+                      </a:extLst>
+                    </a:blip>
+                    <a:stretch>
+                      <a:fillRect/>
+                    </a:stretch>
+                  </pic:blipFill>
+                  <pic:spPr>
+                    <a:xfrm>
+                      <a:off x="0" y="0"/>
+                      <a:ext cx="4513970" cy="3029651"/>
+                    </a:xfrm>
+                    <a:prstGeom prst="rect">
+                      <a:avLst/>
+                    </a:prstGeom>
+                  </pic:spPr>
+                </pic:pic>
+              </a:graphicData>
+            </a:graphic>
+          </wp:inline>
+        </w:drawing>
+      </w:r>
+    </w:p>
+    <w:p>
+      <w:pPr>
+        <w:pStyle w:val="ListParagraph"/>
+        <w:numPr>
+          <w:ilvl w:val="0"/>
+          <w:numId w:val="2"/>
+        </w:numPr>
+      </w:pPr>
+      <w:r>
+        <w:t>The system will now ask for confirmation. Click “Yes” to edit the dog</w:t>
+      </w:r>
+      <w:r>
+        <w:t>.</w:t>
+      </w:r>
+    </w:p>
+    <w:p>
+      <w:r>
+        <w:rPr>
+          <w:noProof/>
+        </w:rPr>
+        <w:drawing>
+          <wp:inline distT="0" distB="0" distL="0" distR="0" wp14:anchorId="43A3138C" wp14:editId="1E82CA7C">
+            <wp:extent cx="4498340" cy="3019161"/>
+            <wp:effectExtent l="0" t="0" r="0" b="0"/>
+            <wp:docPr id="48" name="Picture 48" descr="Graphical user interface&#10;&#10;Description automatically generated"/>
+            <wp:cNvGraphicFramePr>
+              <a:graphicFrameLocks xmlns:a="http://schemas.openxmlformats.org/drawingml/2006/main" noChangeAspect="1"/>
+            </wp:cNvGraphicFramePr>
+            <a:graphic xmlns:a="http://schemas.openxmlformats.org/drawingml/2006/main">
+              <a:graphicData uri="http://schemas.openxmlformats.org/drawingml/2006/picture">
+                <pic:pic xmlns:pic="http://schemas.openxmlformats.org/drawingml/2006/picture">
+                  <pic:nvPicPr>
+                    <pic:cNvPr id="48" name="Picture 48" descr="Graphical user interface&#10;&#10;Description automatically generated"/>
+                    <pic:cNvPicPr/>
+                  </pic:nvPicPr>
+                  <pic:blipFill>
+                    <a:blip r:embed="rId23">
+                      <a:extLst>
+                        <a:ext uri="{28A0092B-C50C-407E-A947-70E740481C1C}">
+                          <a14:useLocalDpi xmlns:a14="http://schemas.microsoft.com/office/drawing/2010/main" val="0"/>
+                        </a:ext>
+                      </a:extLst>
+                    </a:blip>
+                    <a:stretch>
+                      <a:fillRect/>
+                    </a:stretch>
+                  </pic:blipFill>
+                  <pic:spPr>
+                    <a:xfrm>
+                      <a:off x="0" y="0"/>
+                      <a:ext cx="4517059" cy="3031725"/>
+                    </a:xfrm>
+                    <a:prstGeom prst="rect">
+                      <a:avLst/>
+                    </a:prstGeom>
+                  </pic:spPr>
+                </pic:pic>
+              </a:graphicData>
+            </a:graphic>
+          </wp:inline>
+        </w:drawing>
+      </w:r>
+    </w:p>
+    <w:p>
+      <w:r>
+        <w:br w:type="page"/>
+      </w:r>
+    </w:p>
+    <w:p>
+      <w:pPr>
+        <w:pStyle w:val="ListParagraph"/>
+        <w:numPr>
+          <w:ilvl w:val="0"/>
+          <w:numId w:val="2"/>
+        </w:numPr>
+      </w:pPr>
+      <w:r>
+        <w:lastRenderedPageBreak/>
+        <w:t>The system will respond that the dog has been edited.</w:t>
+      </w:r>
+    </w:p>
+    <w:p>
+      <w:r>
+        <w:rPr>
+          <w:noProof/>
+        </w:rPr>
+        <w:drawing>
+          <wp:inline distT="0" distB="0" distL="0" distR="0" wp14:anchorId="3E6A18E1" wp14:editId="09976E50">
+            <wp:extent cx="4418381" cy="2965493"/>
+            <wp:effectExtent l="0" t="0" r="1270" b="6350"/>
+            <wp:docPr id="49" name="Picture 49" descr="Graphical user interface&#10;&#10;Description automatically generated"/>
+            <wp:cNvGraphicFramePr>
+              <a:graphicFrameLocks xmlns:a="http://schemas.openxmlformats.org/drawingml/2006/main" noChangeAspect="1"/>
+            </wp:cNvGraphicFramePr>
+            <a:graphic xmlns:a="http://schemas.openxmlformats.org/drawingml/2006/main">
+              <a:graphicData uri="http://schemas.openxmlformats.org/drawingml/2006/picture">
+                <pic:pic xmlns:pic="http://schemas.openxmlformats.org/drawingml/2006/picture">
+                  <pic:nvPicPr>
+                    <pic:cNvPr id="49" name="Picture 49" descr="Graphical user interface&#10;&#10;Description automatically generated"/>
+                    <pic:cNvPicPr/>
+                  </pic:nvPicPr>
+                  <pic:blipFill>
+                    <a:blip r:embed="rId24">
+                      <a:extLst>
+                        <a:ext uri="{28A0092B-C50C-407E-A947-70E740481C1C}">
+                          <a14:useLocalDpi xmlns:a14="http://schemas.microsoft.com/office/drawing/2010/main" val="0"/>
+                        </a:ext>
+                      </a:extLst>
+                    </a:blip>
+                    <a:stretch>
+                      <a:fillRect/>
+                    </a:stretch>
+                  </pic:blipFill>
+                  <pic:spPr>
+                    <a:xfrm>
+                      <a:off x="0" y="0"/>
+                      <a:ext cx="4439273" cy="2979515"/>
+                    </a:xfrm>
+                    <a:prstGeom prst="rect">
+                      <a:avLst/>
+                    </a:prstGeom>
+                  </pic:spPr>
+                </pic:pic>
+              </a:graphicData>
+            </a:graphic>
+          </wp:inline>
+        </w:drawing>
+      </w:r>
+    </w:p>
+    <w:p>
+      <w:pPr>
+        <w:pStyle w:val="Heading3"/>
+        <w:rPr>
+          <w:b/>
+          <w:bCs/>
+        </w:rPr>
+      </w:pPr>
+      <w:r>
+        <w:rPr>
+          <w:b/>
+          <w:bCs/>
+        </w:rPr>
+        <w:t>Deleting Dogs</w:t>
+      </w:r>
+    </w:p>
+    <w:p>
+      <w:pPr>
+        <w:pStyle w:val="ListParagraph"/>
+        <w:numPr>
+          <w:ilvl w:val="0"/>
+          <w:numId w:val="2"/>
+        </w:numPr>
+      </w:pPr>
+      <w:r>
+        <w:t>Select the dog to delete by clicking its name in the list, or by using the “Next Dog” and “Previous Dog” buttons. The list can also be filtered using the search boxes above.</w:t>
+      </w:r>
+    </w:p>
+    <w:p>
+      <w:r>
+        <w:rPr>
+          <w:noProof/>
+        </w:rPr>
+        <w:drawing>
+          <wp:inline distT="0" distB="0" distL="0" distR="0" wp14:anchorId="5C2F252A" wp14:editId="17B1AF33">
+            <wp:extent cx="4501346" cy="3021178"/>
+            <wp:effectExtent l="0" t="0" r="0" b="8255"/>
+            <wp:docPr id="50" name="Picture 50" descr="Graphical user interface&#10;&#10;Description automatically generated"/>
+            <wp:cNvGraphicFramePr>
+              <a:graphicFrameLocks xmlns:a="http://schemas.openxmlformats.org/drawingml/2006/main" noChangeAspect="1"/>
+            </wp:cNvGraphicFramePr>
+            <a:graphic xmlns:a="http://schemas.openxmlformats.org/drawingml/2006/main">
+              <a:graphicData uri="http://schemas.openxmlformats.org/drawingml/2006/picture">
+                <pic:pic xmlns:pic="http://schemas.openxmlformats.org/drawingml/2006/picture">
+                  <pic:nvPicPr>
+                    <pic:cNvPr id="40" name="Picture 40" descr="Graphical user interface&#10;&#10;Description automatically generated"/>
+                    <pic:cNvPicPr/>
+                  </pic:nvPicPr>
+                  <pic:blipFill>
+                    <a:blip r:embed="rId19">
+                      <a:extLst>
+                        <a:ext uri="{28A0092B-C50C-407E-A947-70E740481C1C}">
+                          <a14:useLocalDpi xmlns:a14="http://schemas.microsoft.com/office/drawing/2010/main" val="0"/>
+                        </a:ext>
+                      </a:extLst>
+                    </a:blip>
+                    <a:stretch>
+                      <a:fillRect/>
+                    </a:stretch>
+                  </pic:blipFill>
+                  <pic:spPr>
+                    <a:xfrm>
+                      <a:off x="0" y="0"/>
+                      <a:ext cx="4514518" cy="3030018"/>
+                    </a:xfrm>
+                    <a:prstGeom prst="rect">
+                      <a:avLst/>
+                    </a:prstGeom>
+                  </pic:spPr>
+                </pic:pic>
+              </a:graphicData>
+            </a:graphic>
+          </wp:inline>
+        </w:drawing>
+      </w:r>
+    </w:p>
+    <w:p>
+      <w:r>
+        <w:br w:type="page"/>
+      </w:r>
+    </w:p>
+    <w:p>
+      <w:pPr>
+        <w:pStyle w:val="ListParagraph"/>
+        <w:numPr>
+          <w:ilvl w:val="0"/>
+          <w:numId w:val="2"/>
+        </w:numPr>
+      </w:pPr>
+      <w:r>
+        <w:lastRenderedPageBreak/>
+        <w:t>Click “Edit Current Dog”</w:t>
+      </w:r>
+      <w:r>
+        <w:t>.</w:t>
+      </w:r>
+    </w:p>
+    <w:p>
+      <w:r>
+        <w:rPr>
+          <w:noProof/>
+        </w:rPr>
+        <w:drawing>
+          <wp:inline distT="0" distB="0" distL="0" distR="0" wp14:anchorId="6DE454C3" wp14:editId="3EDD8F82">
+            <wp:extent cx="4532243" cy="3041915"/>
+            <wp:effectExtent l="0" t="0" r="1905" b="6350"/>
+            <wp:docPr id="51" name="Picture 51" descr="Graphical user interface&#10;&#10;Description automatically generated"/>
+            <wp:cNvGraphicFramePr>
+              <a:graphicFrameLocks xmlns:a="http://schemas.openxmlformats.org/drawingml/2006/main" noChangeAspect="1"/>
+            </wp:cNvGraphicFramePr>
+            <a:graphic xmlns:a="http://schemas.openxmlformats.org/drawingml/2006/main">
+              <a:graphicData uri="http://schemas.openxmlformats.org/drawingml/2006/picture">
+                <pic:pic xmlns:pic="http://schemas.openxmlformats.org/drawingml/2006/picture">
+                  <pic:nvPicPr>
+                    <pic:cNvPr id="51" name="Picture 51" descr="Graphical user interface&#10;&#10;Description automatically generated"/>
+                    <pic:cNvPicPr/>
+                  </pic:nvPicPr>
+                  <pic:blipFill>
+                    <a:blip r:embed="rId25">
+                      <a:extLst>
+                        <a:ext uri="{28A0092B-C50C-407E-A947-70E740481C1C}">
+                          <a14:useLocalDpi xmlns:a14="http://schemas.microsoft.com/office/drawing/2010/main" val="0"/>
+                        </a:ext>
+                      </a:extLst>
+                    </a:blip>
+                    <a:stretch>
+                      <a:fillRect/>
+                    </a:stretch>
+                  </pic:blipFill>
+                  <pic:spPr>
+                    <a:xfrm>
+                      <a:off x="0" y="0"/>
+                      <a:ext cx="4553155" cy="3055950"/>
+                    </a:xfrm>
+                    <a:prstGeom prst="rect">
+                      <a:avLst/>
+                    </a:prstGeom>
+                  </pic:spPr>
+                </pic:pic>
+              </a:graphicData>
+            </a:graphic>
+          </wp:inline>
+        </w:drawing>
+      </w:r>
+    </w:p>
+    <w:p>
+      <w:pPr>
+        <w:pStyle w:val="ListParagraph"/>
+        <w:numPr>
+          <w:ilvl w:val="0"/>
+          <w:numId w:val="2"/>
+        </w:numPr>
+      </w:pPr>
+      <w:r>
+        <w:t>Click “Delete Dog”</w:t>
+      </w:r>
+      <w:r>
+        <w:t>.</w:t>
+      </w:r>
+    </w:p>
+    <w:p>
+      <w:r>
+        <w:rPr>
+          <w:noProof/>
+        </w:rPr>
+        <w:drawing>
+          <wp:inline distT="0" distB="0" distL="0" distR="0" wp14:anchorId="3D3B5335" wp14:editId="06CF2398">
+            <wp:extent cx="4608442" cy="3093058"/>
+            <wp:effectExtent l="0" t="0" r="1905" b="0"/>
+            <wp:docPr id="52" name="Picture 52" descr="Graphical user interface&#10;&#10;Description automatically generated"/>
+            <wp:cNvGraphicFramePr>
+              <a:graphicFrameLocks xmlns:a="http://schemas.openxmlformats.org/drawingml/2006/main" noChangeAspect="1"/>
+            </wp:cNvGraphicFramePr>
+            <a:graphic xmlns:a="http://schemas.openxmlformats.org/drawingml/2006/main">
+              <a:graphicData uri="http://schemas.openxmlformats.org/drawingml/2006/picture">
+                <pic:pic xmlns:pic="http://schemas.openxmlformats.org/drawingml/2006/picture">
+                  <pic:nvPicPr>
+                    <pic:cNvPr id="52" name="Picture 52" descr="Graphical user interface&#10;&#10;Description automatically generated"/>
+                    <pic:cNvPicPr/>
+                  </pic:nvPicPr>
+                  <pic:blipFill>
+                    <a:blip r:embed="rId26">
+                      <a:extLst>
+                        <a:ext uri="{28A0092B-C50C-407E-A947-70E740481C1C}">
+                          <a14:useLocalDpi xmlns:a14="http://schemas.microsoft.com/office/drawing/2010/main" val="0"/>
+                        </a:ext>
+                      </a:extLst>
+                    </a:blip>
+                    <a:stretch>
+                      <a:fillRect/>
+                    </a:stretch>
+                  </pic:blipFill>
+                  <pic:spPr>
+                    <a:xfrm>
+                      <a:off x="0" y="0"/>
+                      <a:ext cx="4619826" cy="3100699"/>
+                    </a:xfrm>
+                    <a:prstGeom prst="rect">
+                      <a:avLst/>
+                    </a:prstGeom>
+                  </pic:spPr>
+                </pic:pic>
+              </a:graphicData>
+            </a:graphic>
+          </wp:inline>
+        </w:drawing>
+      </w:r>
+    </w:p>
+    <w:p>
+      <w:r>
+        <w:br w:type="page"/>
+      </w:r>
+    </w:p>
+    <w:p>
+      <w:pPr>
+        <w:pStyle w:val="ListParagraph"/>
+        <w:numPr>
+          <w:ilvl w:val="0"/>
+          <w:numId w:val="2"/>
+        </w:numPr>
+      </w:pPr>
+      <w:r>
+        <w:lastRenderedPageBreak/>
+        <w:t>The system will now ask for confirmation. Click “Yes” to delete the dog</w:t>
+      </w:r>
+      <w:r>
+        <w:t>.</w:t>
+      </w:r>
+    </w:p>
+    <w:p>
+      <w:r>
+        <w:rPr>
+          <w:noProof/>
+        </w:rPr>
+        <w:drawing>
+          <wp:inline distT="0" distB="0" distL="0" distR="0" wp14:anchorId="1AF8A270" wp14:editId="703ECEBD">
+            <wp:extent cx="4584748" cy="3077155"/>
+            <wp:effectExtent l="0" t="0" r="6350" b="9525"/>
+            <wp:docPr id="53" name="Picture 53" descr="Graphical user interface, application&#10;&#10;Description automatically generated"/>
+            <wp:cNvGraphicFramePr>
+              <a:graphicFrameLocks xmlns:a="http://schemas.openxmlformats.org/drawingml/2006/main" noChangeAspect="1"/>
+            </wp:cNvGraphicFramePr>
+            <a:graphic xmlns:a="http://schemas.openxmlformats.org/drawingml/2006/main">
+              <a:graphicData uri="http://schemas.openxmlformats.org/drawingml/2006/picture">
+                <pic:pic xmlns:pic="http://schemas.openxmlformats.org/drawingml/2006/picture">
+                  <pic:nvPicPr>
+                    <pic:cNvPr id="53" name="Picture 53" descr="Graphical user interface, application&#10;&#10;Description automatically generated"/>
+                    <pic:cNvPicPr/>
+                  </pic:nvPicPr>
+                  <pic:blipFill>
+                    <a:blip r:embed="rId27">
+                      <a:extLst>
+                        <a:ext uri="{28A0092B-C50C-407E-A947-70E740481C1C}">
+                          <a14:useLocalDpi xmlns:a14="http://schemas.microsoft.com/office/drawing/2010/main" val="0"/>
+                        </a:ext>
+                      </a:extLst>
+                    </a:blip>
+                    <a:stretch>
+                      <a:fillRect/>
+                    </a:stretch>
+                  </pic:blipFill>
+                  <pic:spPr>
+                    <a:xfrm>
+                      <a:off x="0" y="0"/>
+                      <a:ext cx="4590001" cy="3080681"/>
+                    </a:xfrm>
+                    <a:prstGeom prst="rect">
+                      <a:avLst/>
+                    </a:prstGeom>
+                  </pic:spPr>
+                </pic:pic>
+              </a:graphicData>
+            </a:graphic>
+          </wp:inline>
+        </w:drawing>
+      </w:r>
+    </w:p>
+    <w:p>
+      <w:pPr>
+        <w:pStyle w:val="ListParagraph"/>
+        <w:numPr>
+          <w:ilvl w:val="0"/>
+          <w:numId w:val="2"/>
+        </w:numPr>
+      </w:pPr>
+      <w:r>
+        <w:t>The system will respond that the dog has been deleted.</w:t>
+      </w:r>
+    </w:p>
+    <w:p>
+      <w:r>
+        <w:rPr>
+          <w:noProof/>
+        </w:rPr>
+        <w:drawing>
+          <wp:inline distT="0" distB="0" distL="0" distR="0" wp14:anchorId="223A2182" wp14:editId="3F2D6671">
+            <wp:extent cx="4627659" cy="3105956"/>
+            <wp:effectExtent l="0" t="0" r="1905" b="0"/>
+            <wp:docPr id="54" name="Picture 54" descr="Graphical user interface&#10;&#10;Description automatically generated"/>
+            <wp:cNvGraphicFramePr>
+              <a:graphicFrameLocks xmlns:a="http://schemas.openxmlformats.org/drawingml/2006/main" noChangeAspect="1"/>
+            </wp:cNvGraphicFramePr>
+            <a:graphic xmlns:a="http://schemas.openxmlformats.org/drawingml/2006/main">
+              <a:graphicData uri="http://schemas.openxmlformats.org/drawingml/2006/picture">
+                <pic:pic xmlns:pic="http://schemas.openxmlformats.org/drawingml/2006/picture">
+                  <pic:nvPicPr>
+                    <pic:cNvPr id="54" name="Picture 54" descr="Graphical user interface&#10;&#10;Description automatically generated"/>
+                    <pic:cNvPicPr/>
+                  </pic:nvPicPr>
+                  <pic:blipFill>
+                    <a:blip r:embed="rId28">
+                      <a:extLst>
+                        <a:ext uri="{28A0092B-C50C-407E-A947-70E740481C1C}">
+                          <a14:useLocalDpi xmlns:a14="http://schemas.microsoft.com/office/drawing/2010/main" val="0"/>
+                        </a:ext>
+                      </a:extLst>
+                    </a:blip>
+                    <a:stretch>
+                      <a:fillRect/>
+                    </a:stretch>
+                  </pic:blipFill>
+                  <pic:spPr>
+                    <a:xfrm>
+                      <a:off x="0" y="0"/>
+                      <a:ext cx="4642149" cy="3115681"/>
+                    </a:xfrm>
+                    <a:prstGeom prst="rect">
+                      <a:avLst/>
+                    </a:prstGeom>
+                  </pic:spPr>
+                </pic:pic>
+              </a:graphicData>
+            </a:graphic>
+          </wp:inline>
+        </w:drawing>
+      </w:r>
+    </w:p>
+    <w:p>
+      <w:r>
+        <w:br w:type="page"/>
+      </w:r>
+    </w:p>
+    <w:p>
+      <w:pPr>
+        <w:pStyle w:val="Heading2"/>
+        <w:rPr>
+          <w:b/>
+          <w:bCs/>
+        </w:rPr>
+      </w:pPr>
+      <w:r>
+        <w:rPr>
+          <w:b/>
+          <w:bCs/>
+        </w:rPr>
+        <w:lastRenderedPageBreak/>
+        <w:t>Manage Bookings</w:t>
+      </w:r>
+    </w:p>
+    <w:p>
+      <w:r>
+        <w:t xml:space="preserve">From this menu, you can add, edit, and </w:t>
+      </w:r>
+      <w:r>
+        <w:t>cancel</w:t>
+      </w:r>
+      <w:r>
+        <w:t xml:space="preserve"> any </w:t>
+      </w:r>
+      <w:r>
+        <w:t>bookings</w:t>
+      </w:r>
+      <w:r>
+        <w:t xml:space="preserve"> from the system</w:t>
+      </w:r>
+      <w:r>
+        <w:t>.</w:t>
+      </w:r>
+    </w:p>
+    <w:p>
+      <w:r>
+        <w:rPr>
+          <w:noProof/>
+        </w:rPr>
+        <w:drawing>
+          <wp:inline distT="0" distB="0" distL="0" distR="0" wp14:anchorId="25DE21DC" wp14:editId="01D56872">
+            <wp:extent cx="4548146" cy="3052589"/>
+            <wp:effectExtent l="0" t="0" r="5080" b="0"/>
+            <wp:docPr id="55" name="Picture 55" descr="Graphical user interface&#10;&#10;Description automatically generated"/>
+            <wp:cNvGraphicFramePr>
+              <a:graphicFrameLocks xmlns:a="http://schemas.openxmlformats.org/drawingml/2006/main" noChangeAspect="1"/>
+            </wp:cNvGraphicFramePr>
+            <a:graphic xmlns:a="http://schemas.openxmlformats.org/drawingml/2006/main">
+              <a:graphicData uri="http://schemas.openxmlformats.org/drawingml/2006/picture">
+                <pic:pic xmlns:pic="http://schemas.openxmlformats.org/drawingml/2006/picture">
+                  <pic:nvPicPr>
+                    <pic:cNvPr id="55" name="Picture 55" descr="Graphical user interface&#10;&#10;Description automatically generated"/>
+                    <pic:cNvPicPr/>
+                  </pic:nvPicPr>
+                  <pic:blipFill>
+                    <a:blip r:embed="rId29">
+                      <a:extLst>
+                        <a:ext uri="{28A0092B-C50C-407E-A947-70E740481C1C}">
+                          <a14:useLocalDpi xmlns:a14="http://schemas.microsoft.com/office/drawing/2010/main" val="0"/>
+                        </a:ext>
+                      </a:extLst>
+                    </a:blip>
+                    <a:stretch>
+                      <a:fillRect/>
+                    </a:stretch>
+                  </pic:blipFill>
+                  <pic:spPr>
+                    <a:xfrm>
+                      <a:off x="0" y="0"/>
+                      <a:ext cx="4564344" cy="3063461"/>
+                    </a:xfrm>
+                    <a:prstGeom prst="rect">
+                      <a:avLst/>
+                    </a:prstGeom>
+                  </pic:spPr>
+                </pic:pic>
+              </a:graphicData>
+            </a:graphic>
+          </wp:inline>
+        </w:drawing>
+      </w:r>
+    </w:p>
+    <w:p>
+      <w:pPr>
+        <w:rPr>
+          <w:i/>
+          <w:iCs/>
+        </w:rPr>
+      </w:pPr>
+      <w:r>
+        <w:rPr>
+          <w:i/>
+          <w:iCs/>
+        </w:rPr>
+        <w:t>Note:</w:t>
+      </w:r>
+      <w:r>
+        <w:rPr>
+          <w:i/>
+          <w:iCs/>
+        </w:rPr>
+        <w:t xml:space="preserve"> The following mini-sections assumes you have only just opened this window. This is for simplicity of the guides. </w:t>
+      </w:r>
+    </w:p>
+    <w:p>
+      <w:pPr>
+        <w:rPr>
+          <w:i/>
+          <w:iCs/>
+        </w:rPr>
+      </w:pPr>
+      <w:r>
+        <w:rPr>
+          <w:i/>
+          <w:iCs/>
+        </w:rPr>
+        <w:t xml:space="preserve">If, for whatever reason, you want to stop adding or editing a </w:t>
+      </w:r>
+      <w:r>
+        <w:rPr>
+          <w:i/>
+          <w:iCs/>
+        </w:rPr>
+        <w:t>booking</w:t>
+      </w:r>
+      <w:r>
+        <w:rPr>
+          <w:i/>
+          <w:iCs/>
+        </w:rPr>
+        <w:t>, it is possible to press the “</w:t>
+      </w:r>
+      <w:r>
+        <w:rPr>
+          <w:i/>
+          <w:iCs/>
+        </w:rPr>
+        <w:t>View Booking</w:t>
+      </w:r>
+      <w:r>
+        <w:rPr>
+          <w:i/>
+          <w:iCs/>
+        </w:rPr>
+        <w:t>” button</w:t>
+      </w:r>
+      <w:r>
+        <w:rPr>
+          <w:i/>
+          <w:iCs/>
+        </w:rPr>
+        <w:t xml:space="preserve">. </w:t>
+      </w:r>
+      <w:r>
+        <w:rPr>
+          <w:i/>
+          <w:iCs/>
+        </w:rPr>
+        <w:t xml:space="preserve">This button is only visible when adding or editing a </w:t>
+      </w:r>
+      <w:r>
+        <w:rPr>
+          <w:i/>
+          <w:iCs/>
+        </w:rPr>
+        <w:t>booking</w:t>
+      </w:r>
+      <w:r>
+        <w:rPr>
+          <w:i/>
+          <w:iCs/>
+        </w:rPr>
+        <w:t>.</w:t>
+      </w:r>
+    </w:p>
+    <w:p>
+      <w:pPr>
+        <w:pStyle w:val="Heading3"/>
+        <w:rPr>
+          <w:b/>
+          <w:bCs/>
+        </w:rPr>
+      </w:pPr>
+      <w:r>
+        <w:rPr>
+          <w:b/>
+          <w:bCs/>
+        </w:rPr>
+        <w:t>Adding Bookings</w:t>
+      </w:r>
+    </w:p>
+    <w:p>
+      <w:pPr>
+        <w:pStyle w:val="ListParagraph"/>
+        <w:numPr>
+          <w:ilvl w:val="0"/>
+          <w:numId w:val="2"/>
+        </w:numPr>
+      </w:pPr>
+      <w:r>
+        <w:t>Select the date for the booking using the provided calendar. Under normal circumstances, this must be 3 weeks in advance, however if there are less than 21 bookings in the next 3 weeks, you can add a booking before this.</w:t>
+      </w:r>
+    </w:p>
+    <w:p>
+      <w:r>
+        <w:rPr>
+          <w:noProof/>
+        </w:rPr>
+        <w:drawing>
+          <wp:inline distT="0" distB="0" distL="0" distR="0" wp14:anchorId="1242BC35" wp14:editId="6A0499A2">
+            <wp:extent cx="4532243" cy="3041915"/>
+            <wp:effectExtent l="0" t="0" r="1905" b="6350"/>
+            <wp:docPr id="56" name="Picture 56" descr="Graphical user interface&#10;&#10;Description automatically generated"/>
+            <wp:cNvGraphicFramePr>
+              <a:graphicFrameLocks xmlns:a="http://schemas.openxmlformats.org/drawingml/2006/main" noChangeAspect="1"/>
+            </wp:cNvGraphicFramePr>
+            <a:graphic xmlns:a="http://schemas.openxmlformats.org/drawingml/2006/main">
+              <a:graphicData uri="http://schemas.openxmlformats.org/drawingml/2006/picture">
+                <pic:pic xmlns:pic="http://schemas.openxmlformats.org/drawingml/2006/picture">
+                  <pic:nvPicPr>
+                    <pic:cNvPr id="56" name="Picture 56" descr="Graphical user interface&#10;&#10;Description automatically generated"/>
+                    <pic:cNvPicPr/>
+                  </pic:nvPicPr>
+                  <pic:blipFill>
+                    <a:blip r:embed="rId30">
+                      <a:extLst>
+                        <a:ext uri="{28A0092B-C50C-407E-A947-70E740481C1C}">
+                          <a14:useLocalDpi xmlns:a14="http://schemas.microsoft.com/office/drawing/2010/main" val="0"/>
+                        </a:ext>
+                      </a:extLst>
+                    </a:blip>
+                    <a:stretch>
+                      <a:fillRect/>
+                    </a:stretch>
+                  </pic:blipFill>
+                  <pic:spPr>
+                    <a:xfrm>
+                      <a:off x="0" y="0"/>
+                      <a:ext cx="4540921" cy="3047740"/>
+                    </a:xfrm>
+                    <a:prstGeom prst="rect">
+                      <a:avLst/>
+                    </a:prstGeom>
+                  </pic:spPr>
+                </pic:pic>
+              </a:graphicData>
+            </a:graphic>
+          </wp:inline>
+        </w:drawing>
+      </w:r>
+    </w:p>
+    <w:p>
+      <w:r>
+        <w:br w:type="page"/>
+      </w:r>
+    </w:p>
+    <w:p>
+      <w:pPr>
+        <w:pStyle w:val="ListParagraph"/>
+        <w:numPr>
+          <w:ilvl w:val="0"/>
+          <w:numId w:val="2"/>
+        </w:numPr>
+      </w:pPr>
+      <w:r>
+        <w:lastRenderedPageBreak/>
+        <w:t>Click “Add Booking”</w:t>
+      </w:r>
+      <w:r>
+        <w:t>.</w:t>
+      </w:r>
+    </w:p>
+    <w:p>
+      <w:r>
+        <w:rPr>
+          <w:noProof/>
+        </w:rPr>
+        <w:drawing>
+          <wp:inline distT="0" distB="0" distL="0" distR="0" wp14:anchorId="1F4525E6" wp14:editId="2910B68C">
+            <wp:extent cx="4492487" cy="3015232"/>
+            <wp:effectExtent l="0" t="0" r="3810" b="0"/>
+            <wp:docPr id="57" name="Picture 57" descr="Graphical user interface&#10;&#10;Description automatically generated"/>
+            <wp:cNvGraphicFramePr>
+              <a:graphicFrameLocks xmlns:a="http://schemas.openxmlformats.org/drawingml/2006/main" noChangeAspect="1"/>
+            </wp:cNvGraphicFramePr>
+            <a:graphic xmlns:a="http://schemas.openxmlformats.org/drawingml/2006/main">
+              <a:graphicData uri="http://schemas.openxmlformats.org/drawingml/2006/picture">
+                <pic:pic xmlns:pic="http://schemas.openxmlformats.org/drawingml/2006/picture">
+                  <pic:nvPicPr>
+                    <pic:cNvPr id="57" name="Picture 57" descr="Graphical user interface&#10;&#10;Description automatically generated"/>
+                    <pic:cNvPicPr/>
+                  </pic:nvPicPr>
+                  <pic:blipFill>
+                    <a:blip r:embed="rId31">
+                      <a:extLst>
+                        <a:ext uri="{28A0092B-C50C-407E-A947-70E740481C1C}">
+                          <a14:useLocalDpi xmlns:a14="http://schemas.microsoft.com/office/drawing/2010/main" val="0"/>
+                        </a:ext>
+                      </a:extLst>
+                    </a:blip>
+                    <a:stretch>
+                      <a:fillRect/>
+                    </a:stretch>
+                  </pic:blipFill>
+                  <pic:spPr>
+                    <a:xfrm>
+                      <a:off x="0" y="0"/>
+                      <a:ext cx="4498330" cy="3019153"/>
+                    </a:xfrm>
+                    <a:prstGeom prst="rect">
+                      <a:avLst/>
+                    </a:prstGeom>
+                  </pic:spPr>
+                </pic:pic>
+              </a:graphicData>
+            </a:graphic>
+          </wp:inline>
+        </w:drawing>
+      </w:r>
+    </w:p>
+    <w:p>
+      <w:pPr>
+        <w:pStyle w:val="ListParagraph"/>
+        <w:numPr>
+          <w:ilvl w:val="0"/>
+          <w:numId w:val="2"/>
+        </w:numPr>
+      </w:pPr>
+      <w:r>
+        <w:t>Enter all the booking information into the input slots on the right-hand side.</w:t>
+      </w:r>
+    </w:p>
+    <w:p>
+      <w:r>
+        <w:rPr>
+          <w:noProof/>
+        </w:rPr>
+        <w:drawing>
+          <wp:inline distT="0" distB="0" distL="0" distR="0" wp14:anchorId="2BD83607" wp14:editId="42C2359A">
+            <wp:extent cx="4540195" cy="3047253"/>
+            <wp:effectExtent l="0" t="0" r="0" b="1270"/>
+            <wp:docPr id="61" name="Picture 61" descr="Graphical user interface&#10;&#10;Description automatically generated"/>
+            <wp:cNvGraphicFramePr>
+              <a:graphicFrameLocks xmlns:a="http://schemas.openxmlformats.org/drawingml/2006/main" noChangeAspect="1"/>
+            </wp:cNvGraphicFramePr>
+            <a:graphic xmlns:a="http://schemas.openxmlformats.org/drawingml/2006/main">
+              <a:graphicData uri="http://schemas.openxmlformats.org/drawingml/2006/picture">
+                <pic:pic xmlns:pic="http://schemas.openxmlformats.org/drawingml/2006/picture">
+                  <pic:nvPicPr>
+                    <pic:cNvPr id="61" name="Picture 61" descr="Graphical user interface&#10;&#10;Description automatically generated"/>
+                    <pic:cNvPicPr/>
+                  </pic:nvPicPr>
+                  <pic:blipFill>
+                    <a:blip r:embed="rId32">
+                      <a:extLst>
+                        <a:ext uri="{28A0092B-C50C-407E-A947-70E740481C1C}">
+                          <a14:useLocalDpi xmlns:a14="http://schemas.microsoft.com/office/drawing/2010/main" val="0"/>
+                        </a:ext>
+                      </a:extLst>
+                    </a:blip>
+                    <a:stretch>
+                      <a:fillRect/>
+                    </a:stretch>
+                  </pic:blipFill>
+                  <pic:spPr>
+                    <a:xfrm>
+                      <a:off x="0" y="0"/>
+                      <a:ext cx="4552996" cy="3055844"/>
+                    </a:xfrm>
+                    <a:prstGeom prst="rect">
+                      <a:avLst/>
+                    </a:prstGeom>
+                  </pic:spPr>
+                </pic:pic>
+              </a:graphicData>
+            </a:graphic>
+          </wp:inline>
+        </w:drawing>
+      </w:r>
+    </w:p>
+    <w:p>
+      <w:r>
+        <w:br w:type="page"/>
+      </w:r>
+    </w:p>
+    <w:p>
+      <w:pPr>
+        <w:pStyle w:val="ListParagraph"/>
+        <w:numPr>
+          <w:ilvl w:val="0"/>
+          <w:numId w:val="2"/>
+        </w:numPr>
+      </w:pPr>
+      <w:r>
+        <w:lastRenderedPageBreak/>
+        <w:t>When selecting Start Time and the Staff Member, you must click the “Select” buttons to the right-hand side. This will display the options on the left-hand side, where the available and unavailable options are colour coded.</w:t>
+      </w:r>
+    </w:p>
+    <w:p>
+      <w:r>
+        <w:rPr>
+          <w:noProof/>
+        </w:rPr>
+        <w:drawing>
+          <wp:inline distT="0" distB="0" distL="0" distR="0" wp14:anchorId="3C1DE982" wp14:editId="0965C58C">
+            <wp:extent cx="4564049" cy="3063263"/>
+            <wp:effectExtent l="0" t="0" r="8255" b="3810"/>
+            <wp:docPr id="63" name="Picture 63" descr="Graphical user interface&#10;&#10;Description automatically generated"/>
+            <wp:cNvGraphicFramePr>
+              <a:graphicFrameLocks xmlns:a="http://schemas.openxmlformats.org/drawingml/2006/main" noChangeAspect="1"/>
+            </wp:cNvGraphicFramePr>
+            <a:graphic xmlns:a="http://schemas.openxmlformats.org/drawingml/2006/main">
+              <a:graphicData uri="http://schemas.openxmlformats.org/drawingml/2006/picture">
+                <pic:pic xmlns:pic="http://schemas.openxmlformats.org/drawingml/2006/picture">
+                  <pic:nvPicPr>
+                    <pic:cNvPr id="63" name="Picture 63" descr="Graphical user interface&#10;&#10;Description automatically generated"/>
+                    <pic:cNvPicPr/>
+                  </pic:nvPicPr>
+                  <pic:blipFill>
+                    <a:blip r:embed="rId33">
+                      <a:extLst>
+                        <a:ext uri="{28A0092B-C50C-407E-A947-70E740481C1C}">
+                          <a14:useLocalDpi xmlns:a14="http://schemas.microsoft.com/office/drawing/2010/main" val="0"/>
+                        </a:ext>
+                      </a:extLst>
+                    </a:blip>
+                    <a:stretch>
+                      <a:fillRect/>
+                    </a:stretch>
+                  </pic:blipFill>
+                  <pic:spPr>
+                    <a:xfrm>
+                      <a:off x="0" y="0"/>
+                      <a:ext cx="4574354" cy="3070179"/>
+                    </a:xfrm>
+                    <a:prstGeom prst="rect">
+                      <a:avLst/>
+                    </a:prstGeom>
+                  </pic:spPr>
+                </pic:pic>
+              </a:graphicData>
+            </a:graphic>
+          </wp:inline>
+        </w:drawing>
+      </w:r>
+    </w:p>
+    <w:p>
+      <w:r>
+        <w:rPr>
+          <w:noProof/>
+        </w:rPr>
+        <w:drawing>
+          <wp:inline distT="0" distB="0" distL="0" distR="0" wp14:anchorId="37523B30" wp14:editId="3D26ADDF">
+            <wp:extent cx="4572000" cy="3068599"/>
+            <wp:effectExtent l="0" t="0" r="0" b="0"/>
+            <wp:docPr id="64" name="Picture 64" descr="Graphical user interface&#10;&#10;Description automatically generated"/>
+            <wp:cNvGraphicFramePr>
+              <a:graphicFrameLocks xmlns:a="http://schemas.openxmlformats.org/drawingml/2006/main" noChangeAspect="1"/>
+            </wp:cNvGraphicFramePr>
+            <a:graphic xmlns:a="http://schemas.openxmlformats.org/drawingml/2006/main">
+              <a:graphicData uri="http://schemas.openxmlformats.org/drawingml/2006/picture">
+                <pic:pic xmlns:pic="http://schemas.openxmlformats.org/drawingml/2006/picture">
+                  <pic:nvPicPr>
+                    <pic:cNvPr id="64" name="Picture 64" descr="Graphical user interface&#10;&#10;Description automatically generated"/>
+                    <pic:cNvPicPr/>
+                  </pic:nvPicPr>
+                  <pic:blipFill>
+                    <a:blip r:embed="rId34">
+                      <a:extLst>
+                        <a:ext uri="{28A0092B-C50C-407E-A947-70E740481C1C}">
+                          <a14:useLocalDpi xmlns:a14="http://schemas.microsoft.com/office/drawing/2010/main" val="0"/>
+                        </a:ext>
+                      </a:extLst>
+                    </a:blip>
+                    <a:stretch>
+                      <a:fillRect/>
+                    </a:stretch>
+                  </pic:blipFill>
+                  <pic:spPr>
+                    <a:xfrm>
+                      <a:off x="0" y="0"/>
+                      <a:ext cx="4584564" cy="3077032"/>
+                    </a:xfrm>
+                    <a:prstGeom prst="rect">
+                      <a:avLst/>
+                    </a:prstGeom>
+                  </pic:spPr>
+                </pic:pic>
+              </a:graphicData>
+            </a:graphic>
+          </wp:inline>
+        </w:drawing>
+      </w:r>
+    </w:p>
+    <w:p>
+      <w:r>
+        <w:br w:type="page"/>
+      </w:r>
+    </w:p>
+    <w:p>
+      <w:pPr>
+        <w:pStyle w:val="ListParagraph"/>
+        <w:numPr>
+          <w:ilvl w:val="0"/>
+          <w:numId w:val="2"/>
+        </w:numPr>
+      </w:pPr>
+      <w:r>
+        <w:lastRenderedPageBreak/>
+        <w:t>Click “Add Booking”</w:t>
+      </w:r>
+      <w:r>
+        <w:t>.</w:t>
+      </w:r>
+    </w:p>
+    <w:p>
+      <w:r>
+        <w:rPr>
+          <w:noProof/>
+        </w:rPr>
+        <w:drawing>
+          <wp:inline distT="0" distB="0" distL="0" distR="0" wp14:anchorId="434AC047" wp14:editId="5800DC3F">
+            <wp:extent cx="4556097" cy="3057926"/>
+            <wp:effectExtent l="0" t="0" r="0" b="0"/>
+            <wp:docPr id="65" name="Picture 65" descr="Graphical user interface&#10;&#10;Description automatically generated"/>
+            <wp:cNvGraphicFramePr>
+              <a:graphicFrameLocks xmlns:a="http://schemas.openxmlformats.org/drawingml/2006/main" noChangeAspect="1"/>
+            </wp:cNvGraphicFramePr>
+            <a:graphic xmlns:a="http://schemas.openxmlformats.org/drawingml/2006/main">
+              <a:graphicData uri="http://schemas.openxmlformats.org/drawingml/2006/picture">
+                <pic:pic xmlns:pic="http://schemas.openxmlformats.org/drawingml/2006/picture">
+                  <pic:nvPicPr>
+                    <pic:cNvPr id="65" name="Picture 65" descr="Graphical user interface&#10;&#10;Description automatically generated"/>
+                    <pic:cNvPicPr/>
+                  </pic:nvPicPr>
+                  <pic:blipFill>
+                    <a:blip r:embed="rId35">
+                      <a:extLst>
+                        <a:ext uri="{28A0092B-C50C-407E-A947-70E740481C1C}">
+                          <a14:useLocalDpi xmlns:a14="http://schemas.microsoft.com/office/drawing/2010/main" val="0"/>
+                        </a:ext>
+                      </a:extLst>
+                    </a:blip>
+                    <a:stretch>
+                      <a:fillRect/>
+                    </a:stretch>
+                  </pic:blipFill>
+                  <pic:spPr>
+                    <a:xfrm>
+                      <a:off x="0" y="0"/>
+                      <a:ext cx="4561496" cy="3061549"/>
+                    </a:xfrm>
+                    <a:prstGeom prst="rect">
+                      <a:avLst/>
+                    </a:prstGeom>
+                  </pic:spPr>
+                </pic:pic>
+              </a:graphicData>
+            </a:graphic>
+          </wp:inline>
+        </w:drawing>
+      </w:r>
+    </w:p>
+    <w:p>
+      <w:pPr>
+        <w:pStyle w:val="ListParagraph"/>
+        <w:numPr>
+          <w:ilvl w:val="0"/>
+          <w:numId w:val="2"/>
+        </w:numPr>
+      </w:pPr>
+      <w:r>
+        <w:t xml:space="preserve">The system will now ask for confirmation. Click “Yes” to </w:t>
+      </w:r>
+      <w:r>
+        <w:t>add</w:t>
+      </w:r>
+      <w:r>
+        <w:t xml:space="preserve"> the </w:t>
+      </w:r>
+      <w:r>
+        <w:t>booking</w:t>
+      </w:r>
+      <w:r>
+        <w:t>.</w:t>
+      </w:r>
+    </w:p>
+    <w:p>
+      <w:r>
+        <w:rPr>
+          <w:noProof/>
+        </w:rPr>
+        <w:drawing>
+          <wp:inline distT="0" distB="0" distL="0" distR="0" wp14:anchorId="713D6103" wp14:editId="1EA5BC19">
+            <wp:extent cx="4587903" cy="3079273"/>
+            <wp:effectExtent l="0" t="0" r="3175" b="6985"/>
+            <wp:docPr id="66" name="Picture 66" descr="Graphical user interface&#10;&#10;Description automatically generated"/>
+            <wp:cNvGraphicFramePr>
+              <a:graphicFrameLocks xmlns:a="http://schemas.openxmlformats.org/drawingml/2006/main" noChangeAspect="1"/>
+            </wp:cNvGraphicFramePr>
+            <a:graphic xmlns:a="http://schemas.openxmlformats.org/drawingml/2006/main">
+              <a:graphicData uri="http://schemas.openxmlformats.org/drawingml/2006/picture">
+                <pic:pic xmlns:pic="http://schemas.openxmlformats.org/drawingml/2006/picture">
+                  <pic:nvPicPr>
+                    <pic:cNvPr id="66" name="Picture 66" descr="Graphical user interface&#10;&#10;Description automatically generated"/>
+                    <pic:cNvPicPr/>
+                  </pic:nvPicPr>
+                  <pic:blipFill>
+                    <a:blip r:embed="rId36">
+                      <a:extLst>
+                        <a:ext uri="{28A0092B-C50C-407E-A947-70E740481C1C}">
+                          <a14:useLocalDpi xmlns:a14="http://schemas.microsoft.com/office/drawing/2010/main" val="0"/>
+                        </a:ext>
+                      </a:extLst>
+                    </a:blip>
+                    <a:stretch>
+                      <a:fillRect/>
+                    </a:stretch>
+                  </pic:blipFill>
+                  <pic:spPr>
+                    <a:xfrm>
+                      <a:off x="0" y="0"/>
+                      <a:ext cx="4600906" cy="3088000"/>
+                    </a:xfrm>
+                    <a:prstGeom prst="rect">
+                      <a:avLst/>
+                    </a:prstGeom>
+                  </pic:spPr>
+                </pic:pic>
+              </a:graphicData>
+            </a:graphic>
+          </wp:inline>
+        </w:drawing>
+      </w:r>
+    </w:p>
+    <w:p>
+      <w:r>
+        <w:br w:type="page"/>
+      </w:r>
+    </w:p>
+    <w:p>
+      <w:pPr>
+        <w:pStyle w:val="ListParagraph"/>
+        <w:numPr>
+          <w:ilvl w:val="0"/>
+          <w:numId w:val="2"/>
+        </w:numPr>
+      </w:pPr>
+      <w:r>
+        <w:lastRenderedPageBreak/>
+        <w:t>The system will respond saying that the booking has been created</w:t>
+      </w:r>
+      <w:r>
+        <w:t>. This booking will now be visible in the room it has been assigned to, as a red series of boxes, depending on how much time the booking will last.</w:t>
+      </w:r>
+    </w:p>
+    <w:p>
+      <w:r>
+        <w:rPr>
+          <w:noProof/>
+        </w:rPr>
+        <w:drawing>
+          <wp:inline distT="0" distB="0" distL="0" distR="0" wp14:anchorId="0207EFC0" wp14:editId="69508644">
+            <wp:extent cx="4556097" cy="3057926"/>
+            <wp:effectExtent l="0" t="0" r="0" b="0"/>
+            <wp:docPr id="67" name="Picture 67" descr="Graphical user interface&#10;&#10;Description automatically generated"/>
+            <wp:cNvGraphicFramePr>
+              <a:graphicFrameLocks xmlns:a="http://schemas.openxmlformats.org/drawingml/2006/main" noChangeAspect="1"/>
+            </wp:cNvGraphicFramePr>
+            <a:graphic xmlns:a="http://schemas.openxmlformats.org/drawingml/2006/main">
+              <a:graphicData uri="http://schemas.openxmlformats.org/drawingml/2006/picture">
+                <pic:pic xmlns:pic="http://schemas.openxmlformats.org/drawingml/2006/picture">
+                  <pic:nvPicPr>
+                    <pic:cNvPr id="67" name="Picture 67" descr="Graphical user interface&#10;&#10;Description automatically generated"/>
+                    <pic:cNvPicPr/>
+                  </pic:nvPicPr>
+                  <pic:blipFill>
+                    <a:blip r:embed="rId37">
+                      <a:extLst>
+                        <a:ext uri="{28A0092B-C50C-407E-A947-70E740481C1C}">
+                          <a14:useLocalDpi xmlns:a14="http://schemas.microsoft.com/office/drawing/2010/main" val="0"/>
+                        </a:ext>
+                      </a:extLst>
+                    </a:blip>
+                    <a:stretch>
+                      <a:fillRect/>
+                    </a:stretch>
+                  </pic:blipFill>
+                  <pic:spPr>
+                    <a:xfrm>
+                      <a:off x="0" y="0"/>
+                      <a:ext cx="4563824" cy="3063112"/>
+                    </a:xfrm>
+                    <a:prstGeom prst="rect">
+                      <a:avLst/>
+                    </a:prstGeom>
+                  </pic:spPr>
+                </pic:pic>
+              </a:graphicData>
+            </a:graphic>
+          </wp:inline>
+        </w:drawing>
+      </w:r>
+    </w:p>
+    <w:p>
+      <w:pPr>
+        <w:pStyle w:val="Heading3"/>
+        <w:rPr>
+          <w:b/>
+          <w:bCs/>
+        </w:rPr>
+      </w:pPr>
+      <w:r>
+        <w:rPr>
+          <w:b/>
+          <w:bCs/>
+        </w:rPr>
+        <w:t>Editing Bookings</w:t>
+      </w:r>
+    </w:p>
+    <w:p>
+      <w:pPr>
+        <w:pStyle w:val="ListParagraph"/>
+        <w:numPr>
+          <w:ilvl w:val="0"/>
+          <w:numId w:val="2"/>
+        </w:numPr>
+      </w:pPr>
+      <w:r>
+        <w:t>Select the date of the booking you want to edit, using the provided calendar.</w:t>
+      </w:r>
+    </w:p>
+    <w:p>
+      <w:r>
+        <w:rPr>
+          <w:noProof/>
+        </w:rPr>
+        <w:drawing>
+          <wp:inline distT="0" distB="0" distL="0" distR="0" wp14:anchorId="5A803461" wp14:editId="7C801BAB">
+            <wp:extent cx="4651513" cy="3121966"/>
+            <wp:effectExtent l="0" t="0" r="0" b="2540"/>
+            <wp:docPr id="68" name="Picture 68" descr="Graphical user interface&#10;&#10;Description automatically generated"/>
+            <wp:cNvGraphicFramePr>
+              <a:graphicFrameLocks xmlns:a="http://schemas.openxmlformats.org/drawingml/2006/main" noChangeAspect="1"/>
+            </wp:cNvGraphicFramePr>
+            <a:graphic xmlns:a="http://schemas.openxmlformats.org/drawingml/2006/main">
+              <a:graphicData uri="http://schemas.openxmlformats.org/drawingml/2006/picture">
+                <pic:pic xmlns:pic="http://schemas.openxmlformats.org/drawingml/2006/picture">
+                  <pic:nvPicPr>
+                    <pic:cNvPr id="68" name="Picture 68" descr="Graphical user interface&#10;&#10;Description automatically generated"/>
+                    <pic:cNvPicPr/>
+                  </pic:nvPicPr>
+                  <pic:blipFill>
+                    <a:blip r:embed="rId38">
+                      <a:extLst>
+                        <a:ext uri="{28A0092B-C50C-407E-A947-70E740481C1C}">
+                          <a14:useLocalDpi xmlns:a14="http://schemas.microsoft.com/office/drawing/2010/main" val="0"/>
+                        </a:ext>
+                      </a:extLst>
+                    </a:blip>
+                    <a:stretch>
+                      <a:fillRect/>
+                    </a:stretch>
+                  </pic:blipFill>
+                  <pic:spPr>
+                    <a:xfrm>
+                      <a:off x="0" y="0"/>
+                      <a:ext cx="4663198" cy="3129809"/>
+                    </a:xfrm>
+                    <a:prstGeom prst="rect">
+                      <a:avLst/>
+                    </a:prstGeom>
+                  </pic:spPr>
+                </pic:pic>
+              </a:graphicData>
+            </a:graphic>
+          </wp:inline>
+        </w:drawing>
+      </w:r>
+    </w:p>
+    <w:p>
+      <w:r>
+        <w:br w:type="page"/>
+      </w:r>
+    </w:p>
+    <w:p>
+      <w:pPr>
+        <w:pStyle w:val="ListParagraph"/>
+        <w:numPr>
+          <w:ilvl w:val="0"/>
+          <w:numId w:val="2"/>
+        </w:numPr>
+      </w:pPr>
+      <w:r>
+        <w:lastRenderedPageBreak/>
+        <w:t>Select the booking, highlighted in red, from the room displays.</w:t>
+      </w:r>
+    </w:p>
+    <w:p>
+      <w:r>
+        <w:rPr>
+          <w:noProof/>
+        </w:rPr>
+        <w:drawing>
+          <wp:inline distT="0" distB="0" distL="0" distR="0" wp14:anchorId="3E39380D" wp14:editId="73D97DDB">
+            <wp:extent cx="4561053" cy="3061252"/>
+            <wp:effectExtent l="0" t="0" r="0" b="6350"/>
+            <wp:docPr id="69" name="Picture 69" descr="Graphical user interface&#10;&#10;Description automatically generated"/>
+            <wp:cNvGraphicFramePr>
+              <a:graphicFrameLocks xmlns:a="http://schemas.openxmlformats.org/drawingml/2006/main" noChangeAspect="1"/>
+            </wp:cNvGraphicFramePr>
+            <a:graphic xmlns:a="http://schemas.openxmlformats.org/drawingml/2006/main">
+              <a:graphicData uri="http://schemas.openxmlformats.org/drawingml/2006/picture">
+                <pic:pic xmlns:pic="http://schemas.openxmlformats.org/drawingml/2006/picture">
+                  <pic:nvPicPr>
+                    <pic:cNvPr id="69" name="Picture 69" descr="Graphical user interface&#10;&#10;Description automatically generated"/>
+                    <pic:cNvPicPr/>
+                  </pic:nvPicPr>
+                  <pic:blipFill>
+                    <a:blip r:embed="rId39">
+                      <a:extLst>
+                        <a:ext uri="{28A0092B-C50C-407E-A947-70E740481C1C}">
+                          <a14:useLocalDpi xmlns:a14="http://schemas.microsoft.com/office/drawing/2010/main" val="0"/>
+                        </a:ext>
+                      </a:extLst>
+                    </a:blip>
+                    <a:stretch>
+                      <a:fillRect/>
+                    </a:stretch>
+                  </pic:blipFill>
+                  <pic:spPr>
+                    <a:xfrm>
+                      <a:off x="0" y="0"/>
+                      <a:ext cx="4571349" cy="3068162"/>
+                    </a:xfrm>
+                    <a:prstGeom prst="rect">
+                      <a:avLst/>
+                    </a:prstGeom>
+                  </pic:spPr>
+                </pic:pic>
+              </a:graphicData>
+            </a:graphic>
+          </wp:inline>
+        </w:drawing>
+      </w:r>
+    </w:p>
+    <w:p>
+      <w:pPr>
+        <w:pStyle w:val="ListParagraph"/>
+        <w:numPr>
+          <w:ilvl w:val="0"/>
+          <w:numId w:val="2"/>
+        </w:numPr>
+      </w:pPr>
+      <w:r>
+        <w:t>Click “Edit Booking”.</w:t>
+      </w:r>
+    </w:p>
+    <w:p>
+      <w:r>
+        <w:rPr>
+          <w:noProof/>
+        </w:rPr>
+        <w:drawing>
+          <wp:inline distT="0" distB="0" distL="0" distR="0" wp14:anchorId="2A10011E" wp14:editId="15A1110B">
+            <wp:extent cx="4627659" cy="3105956"/>
+            <wp:effectExtent l="0" t="0" r="1905" b="0"/>
+            <wp:docPr id="70" name="Picture 70" descr="Graphical user interface&#10;&#10;Description automatically generated"/>
+            <wp:cNvGraphicFramePr>
+              <a:graphicFrameLocks xmlns:a="http://schemas.openxmlformats.org/drawingml/2006/main" noChangeAspect="1"/>
+            </wp:cNvGraphicFramePr>
+            <a:graphic xmlns:a="http://schemas.openxmlformats.org/drawingml/2006/main">
+              <a:graphicData uri="http://schemas.openxmlformats.org/drawingml/2006/picture">
+                <pic:pic xmlns:pic="http://schemas.openxmlformats.org/drawingml/2006/picture">
+                  <pic:nvPicPr>
+                    <pic:cNvPr id="70" name="Picture 70" descr="Graphical user interface&#10;&#10;Description automatically generated"/>
+                    <pic:cNvPicPr/>
+                  </pic:nvPicPr>
+                  <pic:blipFill>
+                    <a:blip r:embed="rId40">
+                      <a:extLst>
+                        <a:ext uri="{28A0092B-C50C-407E-A947-70E740481C1C}">
+                          <a14:useLocalDpi xmlns:a14="http://schemas.microsoft.com/office/drawing/2010/main" val="0"/>
+                        </a:ext>
+                      </a:extLst>
+                    </a:blip>
+                    <a:stretch>
+                      <a:fillRect/>
+                    </a:stretch>
+                  </pic:blipFill>
+                  <pic:spPr>
+                    <a:xfrm>
+                      <a:off x="0" y="0"/>
+                      <a:ext cx="4637681" cy="3112682"/>
+                    </a:xfrm>
+                    <a:prstGeom prst="rect">
+                      <a:avLst/>
+                    </a:prstGeom>
+                  </pic:spPr>
+                </pic:pic>
+              </a:graphicData>
+            </a:graphic>
+          </wp:inline>
+        </w:drawing>
+      </w:r>
+    </w:p>
+    <w:p>
+      <w:r>
+        <w:br w:type="page"/>
+      </w:r>
+    </w:p>
+    <w:p>
+      <w:pPr>
+        <w:pStyle w:val="ListParagraph"/>
+        <w:numPr>
+          <w:ilvl w:val="0"/>
+          <w:numId w:val="2"/>
+        </w:numPr>
+      </w:pPr>
+      <w:r>
+        <w:lastRenderedPageBreak/>
+        <w:t xml:space="preserve">Change any of the </w:t>
+      </w:r>
+      <w:r>
+        <w:t xml:space="preserve">booking </w:t>
+      </w:r>
+      <w:r>
+        <w:t>details to be edited</w:t>
+      </w:r>
+      <w:r>
+        <w:t>.</w:t>
+      </w:r>
+    </w:p>
+    <w:p>
+      <w:r>
+        <w:rPr>
+          <w:noProof/>
+        </w:rPr>
+        <w:drawing>
+          <wp:inline distT="0" distB="0" distL="0" distR="0" wp14:anchorId="25AD422F" wp14:editId="00970B8C">
+            <wp:extent cx="4587903" cy="3079273"/>
+            <wp:effectExtent l="0" t="0" r="3175" b="6985"/>
+            <wp:docPr id="71" name="Picture 71" descr="Graphical user interface&#10;&#10;Description automatically generated"/>
+            <wp:cNvGraphicFramePr>
+              <a:graphicFrameLocks xmlns:a="http://schemas.openxmlformats.org/drawingml/2006/main" noChangeAspect="1"/>
+            </wp:cNvGraphicFramePr>
+            <a:graphic xmlns:a="http://schemas.openxmlformats.org/drawingml/2006/main">
+              <a:graphicData uri="http://schemas.openxmlformats.org/drawingml/2006/picture">
+                <pic:pic xmlns:pic="http://schemas.openxmlformats.org/drawingml/2006/picture">
+                  <pic:nvPicPr>
+                    <pic:cNvPr id="71" name="Picture 71" descr="Graphical user interface&#10;&#10;Description automatically generated"/>
+                    <pic:cNvPicPr/>
+                  </pic:nvPicPr>
+                  <pic:blipFill>
+                    <a:blip r:embed="rId41">
+                      <a:extLst>
+                        <a:ext uri="{28A0092B-C50C-407E-A947-70E740481C1C}">
+                          <a14:useLocalDpi xmlns:a14="http://schemas.microsoft.com/office/drawing/2010/main" val="0"/>
+                        </a:ext>
+                      </a:extLst>
+                    </a:blip>
+                    <a:stretch>
+                      <a:fillRect/>
+                    </a:stretch>
+                  </pic:blipFill>
+                  <pic:spPr>
+                    <a:xfrm>
+                      <a:off x="0" y="0"/>
+                      <a:ext cx="4598454" cy="3086354"/>
+                    </a:xfrm>
+                    <a:prstGeom prst="rect">
+                      <a:avLst/>
+                    </a:prstGeom>
+                  </pic:spPr>
+                </pic:pic>
+              </a:graphicData>
+            </a:graphic>
+          </wp:inline>
+        </w:drawing>
+      </w:r>
+    </w:p>
+    <w:p>
+      <w:pPr>
+        <w:pStyle w:val="ListParagraph"/>
+        <w:numPr>
+          <w:ilvl w:val="0"/>
+          <w:numId w:val="2"/>
+        </w:numPr>
+      </w:pPr>
+      <w:r>
+        <w:t>Click “Edit Booking”.</w:t>
+      </w:r>
+    </w:p>
+    <w:p>
+      <w:r>
+        <w:rPr>
+          <w:noProof/>
+        </w:rPr>
+        <w:drawing>
+          <wp:inline distT="0" distB="0" distL="0" distR="0" wp14:anchorId="11A36CDD" wp14:editId="1D342EE2">
+            <wp:extent cx="4603805" cy="3089946"/>
+            <wp:effectExtent l="0" t="0" r="6350" b="0"/>
+            <wp:docPr id="72" name="Picture 72" descr="Graphical user interface&#10;&#10;Description automatically generated"/>
+            <wp:cNvGraphicFramePr>
+              <a:graphicFrameLocks xmlns:a="http://schemas.openxmlformats.org/drawingml/2006/main" noChangeAspect="1"/>
+            </wp:cNvGraphicFramePr>
+            <a:graphic xmlns:a="http://schemas.openxmlformats.org/drawingml/2006/main">
+              <a:graphicData uri="http://schemas.openxmlformats.org/drawingml/2006/picture">
+                <pic:pic xmlns:pic="http://schemas.openxmlformats.org/drawingml/2006/picture">
+                  <pic:nvPicPr>
+                    <pic:cNvPr id="72" name="Picture 72" descr="Graphical user interface&#10;&#10;Description automatically generated"/>
+                    <pic:cNvPicPr/>
+                  </pic:nvPicPr>
+                  <pic:blipFill>
+                    <a:blip r:embed="rId42">
+                      <a:extLst>
+                        <a:ext uri="{28A0092B-C50C-407E-A947-70E740481C1C}">
+                          <a14:useLocalDpi xmlns:a14="http://schemas.microsoft.com/office/drawing/2010/main" val="0"/>
+                        </a:ext>
+                      </a:extLst>
+                    </a:blip>
+                    <a:stretch>
+                      <a:fillRect/>
+                    </a:stretch>
+                  </pic:blipFill>
+                  <pic:spPr>
+                    <a:xfrm>
+                      <a:off x="0" y="0"/>
+                      <a:ext cx="4618518" cy="3099821"/>
+                    </a:xfrm>
+                    <a:prstGeom prst="rect">
+                      <a:avLst/>
+                    </a:prstGeom>
+                  </pic:spPr>
+                </pic:pic>
+              </a:graphicData>
+            </a:graphic>
+          </wp:inline>
+        </w:drawing>
+      </w:r>
+    </w:p>
+    <w:p>
+      <w:r>
+        <w:br w:type="page"/>
+      </w:r>
+    </w:p>
+    <w:p>
+      <w:pPr>
+        <w:pStyle w:val="ListParagraph"/>
+        <w:numPr>
+          <w:ilvl w:val="0"/>
+          <w:numId w:val="2"/>
+        </w:numPr>
+      </w:pPr>
+      <w:r>
+        <w:lastRenderedPageBreak/>
+        <w:t xml:space="preserve">The system will now ask for confirmation. Click “Yes” to </w:t>
+      </w:r>
+      <w:r>
+        <w:t>edit</w:t>
+      </w:r>
+      <w:r>
+        <w:t xml:space="preserve"> the booking</w:t>
+      </w:r>
+      <w:r>
+        <w:t>.</w:t>
+      </w:r>
+    </w:p>
+    <w:p>
+      <w:r>
+        <w:rPr>
+          <w:noProof/>
+        </w:rPr>
+        <w:drawing>
+          <wp:inline distT="0" distB="0" distL="0" distR="0" wp14:anchorId="392BF662" wp14:editId="44C2AA11">
+            <wp:extent cx="4579620" cy="3073713"/>
+            <wp:effectExtent l="0" t="0" r="0" b="0"/>
+            <wp:docPr id="73" name="Picture 73" descr="Graphical user interface&#10;&#10;Description automatically generated"/>
+            <wp:cNvGraphicFramePr>
+              <a:graphicFrameLocks xmlns:a="http://schemas.openxmlformats.org/drawingml/2006/main" noChangeAspect="1"/>
+            </wp:cNvGraphicFramePr>
+            <a:graphic xmlns:a="http://schemas.openxmlformats.org/drawingml/2006/main">
+              <a:graphicData uri="http://schemas.openxmlformats.org/drawingml/2006/picture">
+                <pic:pic xmlns:pic="http://schemas.openxmlformats.org/drawingml/2006/picture">
+                  <pic:nvPicPr>
+                    <pic:cNvPr id="73" name="Picture 73" descr="Graphical user interface&#10;&#10;Description automatically generated"/>
+                    <pic:cNvPicPr/>
+                  </pic:nvPicPr>
+                  <pic:blipFill>
+                    <a:blip r:embed="rId43">
+                      <a:extLst>
+                        <a:ext uri="{28A0092B-C50C-407E-A947-70E740481C1C}">
+                          <a14:useLocalDpi xmlns:a14="http://schemas.microsoft.com/office/drawing/2010/main" val="0"/>
+                        </a:ext>
+                      </a:extLst>
+                    </a:blip>
+                    <a:stretch>
+                      <a:fillRect/>
+                    </a:stretch>
+                  </pic:blipFill>
+                  <pic:spPr>
+                    <a:xfrm>
+                      <a:off x="0" y="0"/>
+                      <a:ext cx="4588636" cy="3079765"/>
+                    </a:xfrm>
+                    <a:prstGeom prst="rect">
+                      <a:avLst/>
+                    </a:prstGeom>
+                  </pic:spPr>
+                </pic:pic>
+              </a:graphicData>
+            </a:graphic>
+          </wp:inline>
+        </w:drawing>
+      </w:r>
+    </w:p>
+    <w:p>
+      <w:pPr>
+        <w:pStyle w:val="ListParagraph"/>
+        <w:numPr>
+          <w:ilvl w:val="0"/>
+          <w:numId w:val="2"/>
+        </w:numPr>
+      </w:pPr>
+      <w:r>
+        <w:t>The system will respond that the dog has been edited.</w:t>
+      </w:r>
+    </w:p>
+    <w:p>
+      <w:r>
+        <w:rPr>
+          <w:noProof/>
+        </w:rPr>
+        <w:drawing>
+          <wp:inline distT="0" distB="0" distL="0" distR="0" wp14:anchorId="5D639234" wp14:editId="26F2FDB3">
+            <wp:extent cx="4587903" cy="3079273"/>
+            <wp:effectExtent l="0" t="0" r="3175" b="6985"/>
+            <wp:docPr id="74" name="Picture 74" descr="Graphical user interface&#10;&#10;Description automatically generated"/>
+            <wp:cNvGraphicFramePr>
+              <a:graphicFrameLocks xmlns:a="http://schemas.openxmlformats.org/drawingml/2006/main" noChangeAspect="1"/>
+            </wp:cNvGraphicFramePr>
+            <a:graphic xmlns:a="http://schemas.openxmlformats.org/drawingml/2006/main">
+              <a:graphicData uri="http://schemas.openxmlformats.org/drawingml/2006/picture">
+                <pic:pic xmlns:pic="http://schemas.openxmlformats.org/drawingml/2006/picture">
+                  <pic:nvPicPr>
+                    <pic:cNvPr id="74" name="Picture 74" descr="Graphical user interface&#10;&#10;Description automatically generated"/>
+                    <pic:cNvPicPr/>
+                  </pic:nvPicPr>
+                  <pic:blipFill>
+                    <a:blip r:embed="rId44">
+                      <a:extLst>
+                        <a:ext uri="{28A0092B-C50C-407E-A947-70E740481C1C}">
+                          <a14:useLocalDpi xmlns:a14="http://schemas.microsoft.com/office/drawing/2010/main" val="0"/>
+                        </a:ext>
+                      </a:extLst>
+                    </a:blip>
+                    <a:stretch>
+                      <a:fillRect/>
+                    </a:stretch>
+                  </pic:blipFill>
+                  <pic:spPr>
+                    <a:xfrm>
+                      <a:off x="0" y="0"/>
+                      <a:ext cx="4603177" cy="3089525"/>
+                    </a:xfrm>
+                    <a:prstGeom prst="rect">
+                      <a:avLst/>
+                    </a:prstGeom>
+                  </pic:spPr>
+                </pic:pic>
+              </a:graphicData>
+            </a:graphic>
+          </wp:inline>
+        </w:drawing>
+      </w:r>
+    </w:p>
+    <w:p>
+      <w:r>
+        <w:br w:type="page"/>
+      </w:r>
+    </w:p>
+    <w:p>
+      <w:pPr>
+        <w:pStyle w:val="Heading3"/>
+        <w:rPr>
+          <w:b/>
+          <w:bCs/>
+        </w:rPr>
+      </w:pPr>
+      <w:r>
+        <w:rPr>
+          <w:b/>
+          <w:bCs/>
+        </w:rPr>
+        <w:lastRenderedPageBreak/>
+        <w:t>Cancelling Bookings</w:t>
+      </w:r>
+    </w:p>
+    <w:p>
+      <w:pPr>
+        <w:pStyle w:val="ListParagraph"/>
+        <w:numPr>
+          <w:ilvl w:val="0"/>
+          <w:numId w:val="2"/>
+        </w:numPr>
+      </w:pPr>
+      <w:r>
+        <w:t xml:space="preserve">Select the date of the booking you want to </w:t>
+      </w:r>
+      <w:r>
+        <w:t>cancel</w:t>
+      </w:r>
+      <w:r>
+        <w:t>, using the provided calendar.</w:t>
+      </w:r>
+    </w:p>
+    <w:p>
+      <w:r>
+        <w:rPr>
+          <w:noProof/>
+        </w:rPr>
+        <w:drawing>
+          <wp:inline distT="0" distB="0" distL="0" distR="0" wp14:anchorId="73A75969" wp14:editId="761E1970">
+            <wp:extent cx="4651513" cy="3121966"/>
+            <wp:effectExtent l="0" t="0" r="0" b="2540"/>
+            <wp:docPr id="75" name="Picture 75" descr="Graphical user interface&#10;&#10;Description automatically generated"/>
+            <wp:cNvGraphicFramePr>
+              <a:graphicFrameLocks xmlns:a="http://schemas.openxmlformats.org/drawingml/2006/main" noChangeAspect="1"/>
+            </wp:cNvGraphicFramePr>
+            <a:graphic xmlns:a="http://schemas.openxmlformats.org/drawingml/2006/main">
+              <a:graphicData uri="http://schemas.openxmlformats.org/drawingml/2006/picture">
+                <pic:pic xmlns:pic="http://schemas.openxmlformats.org/drawingml/2006/picture">
+                  <pic:nvPicPr>
+                    <pic:cNvPr id="68" name="Picture 68" descr="Graphical user interface&#10;&#10;Description automatically generated"/>
+                    <pic:cNvPicPr/>
+                  </pic:nvPicPr>
+                  <pic:blipFill>
+                    <a:blip r:embed="rId38">
+                      <a:extLst>
+                        <a:ext uri="{28A0092B-C50C-407E-A947-70E740481C1C}">
+                          <a14:useLocalDpi xmlns:a14="http://schemas.microsoft.com/office/drawing/2010/main" val="0"/>
+                        </a:ext>
+                      </a:extLst>
+                    </a:blip>
+                    <a:stretch>
+                      <a:fillRect/>
+                    </a:stretch>
+                  </pic:blipFill>
+                  <pic:spPr>
+                    <a:xfrm>
+                      <a:off x="0" y="0"/>
+                      <a:ext cx="4663198" cy="3129809"/>
+                    </a:xfrm>
+                    <a:prstGeom prst="rect">
+                      <a:avLst/>
+                    </a:prstGeom>
+                  </pic:spPr>
+                </pic:pic>
+              </a:graphicData>
+            </a:graphic>
+          </wp:inline>
+        </w:drawing>
+      </w:r>
+    </w:p>
+    <w:p>
+      <w:pPr>
+        <w:pStyle w:val="ListParagraph"/>
+        <w:numPr>
+          <w:ilvl w:val="0"/>
+          <w:numId w:val="2"/>
+        </w:numPr>
+      </w:pPr>
+      <w:r>
+        <w:t>Select the booking, highlighted in red, from the room displays.</w:t>
+      </w:r>
+    </w:p>
+    <w:p>
+      <w:r>
+        <w:rPr>
+          <w:noProof/>
+        </w:rPr>
+        <w:drawing>
+          <wp:inline distT="0" distB="0" distL="0" distR="0" wp14:anchorId="47D33874" wp14:editId="0D29A6DD">
+            <wp:extent cx="4561053" cy="3061252"/>
+            <wp:effectExtent l="0" t="0" r="0" b="6350"/>
+            <wp:docPr id="76" name="Picture 76" descr="Graphical user interface&#10;&#10;Description automatically generated"/>
+            <wp:cNvGraphicFramePr>
+              <a:graphicFrameLocks xmlns:a="http://schemas.openxmlformats.org/drawingml/2006/main" noChangeAspect="1"/>
+            </wp:cNvGraphicFramePr>
+            <a:graphic xmlns:a="http://schemas.openxmlformats.org/drawingml/2006/main">
+              <a:graphicData uri="http://schemas.openxmlformats.org/drawingml/2006/picture">
+                <pic:pic xmlns:pic="http://schemas.openxmlformats.org/drawingml/2006/picture">
+                  <pic:nvPicPr>
+                    <pic:cNvPr id="69" name="Picture 69" descr="Graphical user interface&#10;&#10;Description automatically generated"/>
+                    <pic:cNvPicPr/>
+                  </pic:nvPicPr>
+                  <pic:blipFill>
+                    <a:blip r:embed="rId39">
+                      <a:extLst>
+                        <a:ext uri="{28A0092B-C50C-407E-A947-70E740481C1C}">
+                          <a14:useLocalDpi xmlns:a14="http://schemas.microsoft.com/office/drawing/2010/main" val="0"/>
+                        </a:ext>
+                      </a:extLst>
+                    </a:blip>
+                    <a:stretch>
+                      <a:fillRect/>
+                    </a:stretch>
+                  </pic:blipFill>
+                  <pic:spPr>
+                    <a:xfrm>
+                      <a:off x="0" y="0"/>
+                      <a:ext cx="4571349" cy="3068162"/>
+                    </a:xfrm>
+                    <a:prstGeom prst="rect">
+                      <a:avLst/>
+                    </a:prstGeom>
+                  </pic:spPr>
+                </pic:pic>
+              </a:graphicData>
+            </a:graphic>
+          </wp:inline>
+        </w:drawing>
+      </w:r>
+    </w:p>
+    <w:p>
+      <w:r>
+        <w:br w:type="page"/>
+      </w:r>
+    </w:p>
+    <w:p>
+      <w:pPr>
+        <w:pStyle w:val="ListParagraph"/>
+        <w:numPr>
+          <w:ilvl w:val="0"/>
+          <w:numId w:val="2"/>
+        </w:numPr>
+      </w:pPr>
+      <w:r>
+        <w:lastRenderedPageBreak/>
+        <w:t>Click “Edit Booking”.</w:t>
+      </w:r>
+    </w:p>
+    <w:p>
+      <w:r>
+        <w:rPr>
+          <w:noProof/>
+        </w:rPr>
+        <w:drawing>
+          <wp:inline distT="0" distB="0" distL="0" distR="0" wp14:anchorId="1A29CDBE" wp14:editId="7F51992B">
+            <wp:extent cx="4584748" cy="3077155"/>
+            <wp:effectExtent l="0" t="0" r="6350" b="9525"/>
+            <wp:docPr id="77" name="Picture 77" descr="Graphical user interface&#10;&#10;Description automatically generated"/>
+            <wp:cNvGraphicFramePr>
+              <a:graphicFrameLocks xmlns:a="http://schemas.openxmlformats.org/drawingml/2006/main" noChangeAspect="1"/>
+            </wp:cNvGraphicFramePr>
+            <a:graphic xmlns:a="http://schemas.openxmlformats.org/drawingml/2006/main">
+              <a:graphicData uri="http://schemas.openxmlformats.org/drawingml/2006/picture">
+                <pic:pic xmlns:pic="http://schemas.openxmlformats.org/drawingml/2006/picture">
+                  <pic:nvPicPr>
+                    <pic:cNvPr id="77" name="Picture 77" descr="Graphical user interface&#10;&#10;Description automatically generated"/>
+                    <pic:cNvPicPr/>
+                  </pic:nvPicPr>
+                  <pic:blipFill>
+                    <a:blip r:embed="rId45">
+                      <a:extLst>
+                        <a:ext uri="{28A0092B-C50C-407E-A947-70E740481C1C}">
+                          <a14:useLocalDpi xmlns:a14="http://schemas.microsoft.com/office/drawing/2010/main" val="0"/>
+                        </a:ext>
+                      </a:extLst>
+                    </a:blip>
+                    <a:stretch>
+                      <a:fillRect/>
+                    </a:stretch>
+                  </pic:blipFill>
+                  <pic:spPr>
+                    <a:xfrm>
+                      <a:off x="0" y="0"/>
+                      <a:ext cx="4601249" cy="3088230"/>
+                    </a:xfrm>
+                    <a:prstGeom prst="rect">
+                      <a:avLst/>
+                    </a:prstGeom>
+                  </pic:spPr>
+                </pic:pic>
+              </a:graphicData>
+            </a:graphic>
+          </wp:inline>
+        </w:drawing>
+      </w:r>
+    </w:p>
+    <w:p>
+      <w:pPr>
+        <w:pStyle w:val="ListParagraph"/>
+        <w:numPr>
+          <w:ilvl w:val="0"/>
+          <w:numId w:val="2"/>
+        </w:numPr>
+      </w:pPr>
+      <w:r>
+        <w:t>Click “Cancel Booking”.</w:t>
+      </w:r>
+    </w:p>
+    <w:p>
+      <w:r>
+        <w:rPr>
+          <w:noProof/>
+        </w:rPr>
+        <w:drawing>
+          <wp:inline distT="0" distB="0" distL="0" distR="0" wp14:anchorId="27D6CE64" wp14:editId="4ACB1957">
+            <wp:extent cx="4619708" cy="3100619"/>
+            <wp:effectExtent l="0" t="0" r="0" b="5080"/>
+            <wp:docPr id="78" name="Picture 78" descr="Graphical user interface&#10;&#10;Description automatically generated"/>
+            <wp:cNvGraphicFramePr>
+              <a:graphicFrameLocks xmlns:a="http://schemas.openxmlformats.org/drawingml/2006/main" noChangeAspect="1"/>
+            </wp:cNvGraphicFramePr>
+            <a:graphic xmlns:a="http://schemas.openxmlformats.org/drawingml/2006/main">
+              <a:graphicData uri="http://schemas.openxmlformats.org/drawingml/2006/picture">
+                <pic:pic xmlns:pic="http://schemas.openxmlformats.org/drawingml/2006/picture">
+                  <pic:nvPicPr>
+                    <pic:cNvPr id="78" name="Picture 78" descr="Graphical user interface&#10;&#10;Description automatically generated"/>
+                    <pic:cNvPicPr/>
+                  </pic:nvPicPr>
+                  <pic:blipFill>
+                    <a:blip r:embed="rId46">
+                      <a:extLst>
+                        <a:ext uri="{28A0092B-C50C-407E-A947-70E740481C1C}">
+                          <a14:useLocalDpi xmlns:a14="http://schemas.microsoft.com/office/drawing/2010/main" val="0"/>
+                        </a:ext>
+                      </a:extLst>
+                    </a:blip>
+                    <a:stretch>
+                      <a:fillRect/>
+                    </a:stretch>
+                  </pic:blipFill>
+                  <pic:spPr>
+                    <a:xfrm>
+                      <a:off x="0" y="0"/>
+                      <a:ext cx="4629060" cy="3106896"/>
+                    </a:xfrm>
+                    <a:prstGeom prst="rect">
+                      <a:avLst/>
+                    </a:prstGeom>
+                  </pic:spPr>
+                </pic:pic>
+              </a:graphicData>
+            </a:graphic>
+          </wp:inline>
+        </w:drawing>
+      </w:r>
+    </w:p>
+    <w:p>
+      <w:r>
+        <w:br w:type="page"/>
+      </w:r>
+    </w:p>
+    <w:p>
+      <w:pPr>
+        <w:pStyle w:val="ListParagraph"/>
+        <w:numPr>
+          <w:ilvl w:val="0"/>
+          <w:numId w:val="2"/>
+        </w:numPr>
+      </w:pPr>
+      <w:r>
+        <w:lastRenderedPageBreak/>
+        <w:t xml:space="preserve">The system will now ask for confirmation. Click “Yes” to </w:t>
+      </w:r>
+      <w:r>
+        <w:t>cancel</w:t>
+      </w:r>
+      <w:r>
+        <w:t xml:space="preserve"> the booking</w:t>
+      </w:r>
+      <w:r>
+        <w:t>.</w:t>
+      </w:r>
+    </w:p>
+    <w:p>
+      <w:r>
+        <w:rPr>
+          <w:noProof/>
+        </w:rPr>
+        <w:drawing>
+          <wp:inline distT="0" distB="0" distL="0" distR="0" wp14:anchorId="725FDDFB" wp14:editId="4EDC3C6F">
+            <wp:extent cx="4579620" cy="3073713"/>
+            <wp:effectExtent l="0" t="0" r="0" b="0"/>
+            <wp:docPr id="79" name="Picture 79" descr="Graphical user interface&#10;&#10;Description automatically generated"/>
+            <wp:cNvGraphicFramePr>
+              <a:graphicFrameLocks xmlns:a="http://schemas.openxmlformats.org/drawingml/2006/main" noChangeAspect="1"/>
+            </wp:cNvGraphicFramePr>
+            <a:graphic xmlns:a="http://schemas.openxmlformats.org/drawingml/2006/main">
+              <a:graphicData uri="http://schemas.openxmlformats.org/drawingml/2006/picture">
+                <pic:pic xmlns:pic="http://schemas.openxmlformats.org/drawingml/2006/picture">
+                  <pic:nvPicPr>
+                    <pic:cNvPr id="79" name="Picture 79" descr="Graphical user interface&#10;&#10;Description automatically generated"/>
+                    <pic:cNvPicPr/>
+                  </pic:nvPicPr>
+                  <pic:blipFill>
+                    <a:blip r:embed="rId47">
+                      <a:extLst>
+                        <a:ext uri="{28A0092B-C50C-407E-A947-70E740481C1C}">
+                          <a14:useLocalDpi xmlns:a14="http://schemas.microsoft.com/office/drawing/2010/main" val="0"/>
+                        </a:ext>
+                      </a:extLst>
+                    </a:blip>
+                    <a:stretch>
+                      <a:fillRect/>
+                    </a:stretch>
+                  </pic:blipFill>
+                  <pic:spPr>
+                    <a:xfrm>
+                      <a:off x="0" y="0"/>
+                      <a:ext cx="4588230" cy="3079492"/>
+                    </a:xfrm>
+                    <a:prstGeom prst="rect">
+                      <a:avLst/>
+                    </a:prstGeom>
+                  </pic:spPr>
+                </pic:pic>
+              </a:graphicData>
+            </a:graphic>
+          </wp:inline>
+        </w:drawing>
+      </w:r>
+    </w:p>
+    <w:p>
+      <w:pPr>
+        <w:pStyle w:val="ListParagraph"/>
+        <w:numPr>
+          <w:ilvl w:val="0"/>
+          <w:numId w:val="2"/>
+        </w:numPr>
+      </w:pPr>
+      <w:r>
+        <w:t xml:space="preserve">The system will respond saying that the booking has been </w:t>
+      </w:r>
+      <w:r>
+        <w:t>cancelled</w:t>
+      </w:r>
+      <w:r>
+        <w:t>.</w:t>
+      </w:r>
+    </w:p>
+    <w:p>
+      <w:r>
+        <w:rPr>
+          <w:noProof/>
+        </w:rPr>
+        <w:drawing>
+          <wp:inline distT="0" distB="0" distL="0" distR="0" wp14:anchorId="10656CF5" wp14:editId="4384FCB7">
+            <wp:extent cx="4619708" cy="3100619"/>
+            <wp:effectExtent l="0" t="0" r="0" b="5080"/>
+            <wp:docPr id="80" name="Picture 80" descr="Graphical user interface, application&#10;&#10;Description automatically generated"/>
+            <wp:cNvGraphicFramePr>
+              <a:graphicFrameLocks xmlns:a="http://schemas.openxmlformats.org/drawingml/2006/main" noChangeAspect="1"/>
+            </wp:cNvGraphicFramePr>
+            <a:graphic xmlns:a="http://schemas.openxmlformats.org/drawingml/2006/main">
+              <a:graphicData uri="http://schemas.openxmlformats.org/drawingml/2006/picture">
+                <pic:pic xmlns:pic="http://schemas.openxmlformats.org/drawingml/2006/picture">
+                  <pic:nvPicPr>
+                    <pic:cNvPr id="80" name="Picture 80" descr="Graphical user interface, application&#10;&#10;Description automatically generated"/>
+                    <pic:cNvPicPr/>
+                  </pic:nvPicPr>
+                  <pic:blipFill>
+                    <a:blip r:embed="rId48">
+                      <a:extLst>
+                        <a:ext uri="{28A0092B-C50C-407E-A947-70E740481C1C}">
+                          <a14:useLocalDpi xmlns:a14="http://schemas.microsoft.com/office/drawing/2010/main" val="0"/>
+                        </a:ext>
+                      </a:extLst>
+                    </a:blip>
+                    <a:stretch>
+                      <a:fillRect/>
+                    </a:stretch>
+                  </pic:blipFill>
+                  <pic:spPr>
+                    <a:xfrm>
+                      <a:off x="0" y="0"/>
+                      <a:ext cx="4628773" cy="3106703"/>
+                    </a:xfrm>
+                    <a:prstGeom prst="rect">
+                      <a:avLst/>
+                    </a:prstGeom>
+                  </pic:spPr>
+                </pic:pic>
+              </a:graphicData>
+            </a:graphic>
+          </wp:inline>
+        </w:drawing>
+      </w:r>
+    </w:p>
+    <w:p>
+      <w:r>
+        <w:br w:type="page"/>
+      </w:r>
+    </w:p>
+    <w:p>
+      <w:pPr>
+        <w:pStyle w:val="Heading2"/>
+        <w:rPr>
+          <w:b/>
+          <w:bCs/>
+        </w:rPr>
+      </w:pPr>
+      <w:r>
+        <w:rPr>
+          <w:b/>
+          <w:bCs/>
+        </w:rPr>
+        <w:lastRenderedPageBreak/>
+        <w:t>Reports</w:t>
+      </w:r>
+    </w:p>
+    <w:p>
+      <w:r>
+        <w:t>In this window, you can view all the orders, their income, and the total income in a time frame that you specify.</w:t>
+      </w:r>
+    </w:p>
+    <w:p>
+      <w:r>
+        <w:rPr>
+          <w:noProof/>
+        </w:rPr>
+        <w:drawing>
+          <wp:inline distT="0" distB="0" distL="0" distR="0" wp14:anchorId="68454A77" wp14:editId="5D7A2D20">
+            <wp:extent cx="4579951" cy="3073936"/>
+            <wp:effectExtent l="0" t="0" r="0" b="0"/>
+            <wp:docPr id="46" name="Picture 46" descr="Graphical user interface, text, application&#10;&#10;Description automatically generated"/>
+            <wp:cNvGraphicFramePr>
+              <a:graphicFrameLocks xmlns:a="http://schemas.openxmlformats.org/drawingml/2006/main" noChangeAspect="1"/>
+            </wp:cNvGraphicFramePr>
+            <a:graphic xmlns:a="http://schemas.openxmlformats.org/drawingml/2006/main">
+              <a:graphicData uri="http://schemas.openxmlformats.org/drawingml/2006/picture">
+                <pic:pic xmlns:pic="http://schemas.openxmlformats.org/drawingml/2006/picture">
+                  <pic:nvPicPr>
+                    <pic:cNvPr id="46" name="Picture 46" descr="Graphical user interface, text, application&#10;&#10;Description automatically generated"/>
+                    <pic:cNvPicPr/>
+                  </pic:nvPicPr>
+                  <pic:blipFill>
+                    <a:blip r:embed="rId49">
+                      <a:extLst>
+                        <a:ext uri="{28A0092B-C50C-407E-A947-70E740481C1C}">
+                          <a14:useLocalDpi xmlns:a14="http://schemas.microsoft.com/office/drawing/2010/main" val="0"/>
+                        </a:ext>
+                      </a:extLst>
+                    </a:blip>
+                    <a:stretch>
+                      <a:fillRect/>
+                    </a:stretch>
+                  </pic:blipFill>
+                  <pic:spPr>
+                    <a:xfrm>
+                      <a:off x="0" y="0"/>
+                      <a:ext cx="4594261" cy="3083541"/>
+                    </a:xfrm>
+                    <a:prstGeom prst="rect">
+                      <a:avLst/>
+                    </a:prstGeom>
+                  </pic:spPr>
+                </pic:pic>
+              </a:graphicData>
+            </a:graphic>
+          </wp:inline>
+        </w:drawing>
+      </w:r>
+    </w:p>
+    <w:p>
+      <w:pPr>
+        <w:pStyle w:val="Heading3"/>
+        <w:rPr>
+          <w:b/>
+          <w:bCs/>
+        </w:rPr>
+      </w:pPr>
+      <w:r>
+        <w:rPr>
+          <w:b/>
+          <w:bCs/>
+        </w:rPr>
+        <w:t>Displaying Order Income</w:t>
+      </w:r>
+    </w:p>
+    <w:p>
+      <w:pPr>
+        <w:pStyle w:val="ListParagraph"/>
+        <w:numPr>
+          <w:ilvl w:val="0"/>
+          <w:numId w:val="2"/>
+        </w:numPr>
+      </w:pPr>
+      <w:r>
+        <w:t xml:space="preserve">Select the starting and end times using the provided calendars. </w:t>
+      </w:r>
+    </w:p>
+    <w:p>
+      <w:r>
+        <w:rPr>
+          <w:noProof/>
+        </w:rPr>
+        <w:drawing>
+          <wp:inline distT="0" distB="0" distL="0" distR="0" wp14:anchorId="43875A55" wp14:editId="67F5FD77">
+            <wp:extent cx="4572901" cy="3069204"/>
+            <wp:effectExtent l="0" t="0" r="0" b="0"/>
+            <wp:docPr id="58" name="Picture 58" descr="Graphical user interface, application, Word&#10;&#10;Description automatically generated"/>
+            <wp:cNvGraphicFramePr>
+              <a:graphicFrameLocks xmlns:a="http://schemas.openxmlformats.org/drawingml/2006/main" noChangeAspect="1"/>
+            </wp:cNvGraphicFramePr>
+            <a:graphic xmlns:a="http://schemas.openxmlformats.org/drawingml/2006/main">
+              <a:graphicData uri="http://schemas.openxmlformats.org/drawingml/2006/picture">
+                <pic:pic xmlns:pic="http://schemas.openxmlformats.org/drawingml/2006/picture">
+                  <pic:nvPicPr>
+                    <pic:cNvPr id="58" name="Picture 58" descr="Graphical user interface, application, Word&#10;&#10;Description automatically generated"/>
+                    <pic:cNvPicPr/>
+                  </pic:nvPicPr>
+                  <pic:blipFill>
+                    <a:blip r:embed="rId50">
+                      <a:extLst>
+                        <a:ext uri="{28A0092B-C50C-407E-A947-70E740481C1C}">
+                          <a14:useLocalDpi xmlns:a14="http://schemas.microsoft.com/office/drawing/2010/main" val="0"/>
+                        </a:ext>
+                      </a:extLst>
+                    </a:blip>
+                    <a:stretch>
+                      <a:fillRect/>
+                    </a:stretch>
+                  </pic:blipFill>
+                  <pic:spPr>
+                    <a:xfrm>
+                      <a:off x="0" y="0"/>
+                      <a:ext cx="4582965" cy="3075959"/>
+                    </a:xfrm>
+                    <a:prstGeom prst="rect">
+                      <a:avLst/>
+                    </a:prstGeom>
+                  </pic:spPr>
+                </pic:pic>
+              </a:graphicData>
+            </a:graphic>
+          </wp:inline>
+        </w:drawing>
+      </w:r>
+    </w:p>
+    <w:p>
+      <w:r>
+        <w:br w:type="page"/>
+      </w:r>
+    </w:p>
+    <w:p>
+      <w:r>
+        <w:lastRenderedPageBreak/>
+        <w:t>Click “Display Data”.</w:t>
+      </w:r>
+    </w:p>
+    <w:p>
+      <w:r>
+        <w:rPr>
+          <w:noProof/>
+        </w:rPr>
+        <w:drawing>
+          <wp:inline distT="0" distB="0" distL="0" distR="0" wp14:anchorId="38189F8C" wp14:editId="30D2BAE0">
+            <wp:extent cx="4501820" cy="3021496"/>
+            <wp:effectExtent l="0" t="0" r="0" b="7620"/>
+            <wp:docPr id="59" name="Picture 59" descr="Graphical user interface, text, application&#10;&#10;Description automatically generated"/>
+            <wp:cNvGraphicFramePr>
+              <a:graphicFrameLocks xmlns:a="http://schemas.openxmlformats.org/drawingml/2006/main" noChangeAspect="1"/>
+            </wp:cNvGraphicFramePr>
+            <a:graphic xmlns:a="http://schemas.openxmlformats.org/drawingml/2006/main">
+              <a:graphicData uri="http://schemas.openxmlformats.org/drawingml/2006/picture">
+                <pic:pic xmlns:pic="http://schemas.openxmlformats.org/drawingml/2006/picture">
+                  <pic:nvPicPr>
+                    <pic:cNvPr id="59" name="Picture 59" descr="Graphical user interface, text, application&#10;&#10;Description automatically generated"/>
+                    <pic:cNvPicPr/>
+                  </pic:nvPicPr>
+                  <pic:blipFill>
+                    <a:blip r:embed="rId51">
+                      <a:extLst>
+                        <a:ext uri="{28A0092B-C50C-407E-A947-70E740481C1C}">
+                          <a14:useLocalDpi xmlns:a14="http://schemas.microsoft.com/office/drawing/2010/main" val="0"/>
+                        </a:ext>
+                      </a:extLst>
+                    </a:blip>
+                    <a:stretch>
+                      <a:fillRect/>
+                    </a:stretch>
+                  </pic:blipFill>
+                  <pic:spPr>
+                    <a:xfrm>
+                      <a:off x="0" y="0"/>
+                      <a:ext cx="4519126" cy="3033111"/>
+                    </a:xfrm>
+                    <a:prstGeom prst="rect">
+                      <a:avLst/>
+                    </a:prstGeom>
+                  </pic:spPr>
+                </pic:pic>
+              </a:graphicData>
+            </a:graphic>
+          </wp:inline>
+        </w:drawing>
+      </w:r>
+    </w:p>
+    <w:p>
+      <w:pPr>
+        <w:pStyle w:val="ListParagraph"/>
+        <w:numPr>
+          <w:ilvl w:val="0"/>
+          <w:numId w:val="2"/>
+        </w:numPr>
+      </w:pPr>
+      <w:r>
+        <w:t>After roughly 10 seconds, the report will be loaded.</w:t>
+      </w:r>
+    </w:p>
+    <w:p>
+      <w:r>
+        <w:rPr>
+          <w:noProof/>
+        </w:rPr>
+        <w:drawing>
+          <wp:inline distT="0" distB="0" distL="0" distR="0" wp14:anchorId="3601AA78" wp14:editId="2681680A">
+            <wp:extent cx="4572000" cy="3068599"/>
+            <wp:effectExtent l="0" t="0" r="0" b="0"/>
+            <wp:docPr id="60" name="Picture 60" descr="Graphical user interface, application&#10;&#10;Description automatically generated"/>
+            <wp:cNvGraphicFramePr>
+              <a:graphicFrameLocks xmlns:a="http://schemas.openxmlformats.org/drawingml/2006/main" noChangeAspect="1"/>
+            </wp:cNvGraphicFramePr>
+            <a:graphic xmlns:a="http://schemas.openxmlformats.org/drawingml/2006/main">
+              <a:graphicData uri="http://schemas.openxmlformats.org/drawingml/2006/picture">
+                <pic:pic xmlns:pic="http://schemas.openxmlformats.org/drawingml/2006/picture">
+                  <pic:nvPicPr>
+                    <pic:cNvPr id="60" name="Picture 60" descr="Graphical user interface, application&#10;&#10;Description automatically generated"/>
+                    <pic:cNvPicPr/>
+                  </pic:nvPicPr>
+                  <pic:blipFill>
+                    <a:blip r:embed="rId52">
+                      <a:extLst>
+                        <a:ext uri="{28A0092B-C50C-407E-A947-70E740481C1C}">
+                          <a14:useLocalDpi xmlns:a14="http://schemas.microsoft.com/office/drawing/2010/main" val="0"/>
+                        </a:ext>
+                      </a:extLst>
+                    </a:blip>
+                    <a:stretch>
+                      <a:fillRect/>
+                    </a:stretch>
+                  </pic:blipFill>
+                  <pic:spPr>
+                    <a:xfrm>
+                      <a:off x="0" y="0"/>
+                      <a:ext cx="4586556" cy="3078369"/>
+                    </a:xfrm>
+                    <a:prstGeom prst="rect">
+                      <a:avLst/>
+                    </a:prstGeom>
+                  </pic:spPr>
+                </pic:pic>
+              </a:graphicData>
+            </a:graphic>
+          </wp:inline>
+        </w:drawing>
+      </w:r>
+    </w:p>
     <w:sectPr>
-      <w:headerReference w:type="default" r:id="rId7"/>
+      <w:headerReference w:type="default" r:id="rId53"/>
       <w:pgSz w:w="11906" w:h="16838"/>
       <w:pgMar w:top="1440" w:right="1440" w:bottom="1440" w:left="1440" w:header="708" w:footer="708" w:gutter="0"/>
       <w:pgNumType w:start="0"/>
@@ -4126,7 +7977,7 @@
 </file>
 
 <file path=word/endnotes.xml><?xml version="1.0" encoding="utf-8"?>
-<w:endnotes xmlns:wpc="http://schemas.microsoft.com/office/word/2010/wordprocessingCanvas" xmlns:cx="http://schemas.microsoft.com/office/drawing/2014/chartex" xmlns:cx1="http://schemas.microsoft.com/office/drawing/2015/9/8/chartex" xmlns:cx2="http://schemas.microsoft.com/office/drawing/2015/10/21/chartex" xmlns:cx3="http://schemas.microsoft.com/office/drawing/2016/5/9/chartex" xmlns:cx4="http://schemas.microsoft.com/office/drawing/2016/5/10/chartex" xmlns:cx5="http://schemas.microsoft.com/office/drawing/2016/5/11/chartex" xmlns:cx6="http://schemas.microsoft.com/office/drawing/2016/5/12/chartex" xmlns:cx7="http://schemas.microsoft.com/office/drawing/2016/5/13/chartex" xmlns:cx8="http://schemas.microsoft.com/office/drawing/2016/5/14/chartex" xmlns:mc="http://schemas.openxmlformats.org/markup-compatibility/2006" xmlns:aink="http://schemas.microsoft.com/office/drawing/2016/ink" xmlns:am3d="http://schemas.microsoft.com/office/drawing/2017/model3d" xmlns:o="urn:schemas-microsoft-com:office:office" xmlns:r="http://schemas.openxmlformats.org/officeDocument/2006/relationships" xmlns:m="http://schemas.openxmlformats.org/officeDocument/2006/math" xmlns:v="urn:schemas-microsoft-com:vml" xmlns:wp14="http://schemas.microsoft.com/office/word/2010/wordprocessingDrawing" xmlns:wp="http://schemas.openxmlformats.org/drawingml/2006/wordprocessingDrawing" xmlns:w10="urn:schemas-microsoft-com:office:word" xmlns:w="http://schemas.openxmlformats.org/wordprocessingml/2006/main" xmlns:w14="http://schemas.microsoft.com/office/word/2010/wordml" xmlns:w15="http://schemas.microsoft.com/office/word/2012/wordml" xmlns:w16cex="http://schemas.microsoft.com/office/word/2018/wordml/cex" xmlns:w16cid="http://schemas.microsoft.com/office/word/2016/wordml/cid" xmlns:w16="http://schemas.microsoft.com/office/word/2018/wordml" xmlns:w16se="http://schemas.microsoft.com/office/word/2015/wordml/symex" xmlns:wpg="http://schemas.microsoft.com/office/word/2010/wordprocessingGroup" xmlns:wpi="http://schemas.microsoft.com/office/word/2010/wordprocessingInk" xmlns:wne="http://schemas.microsoft.com/office/word/2006/wordml" xmlns:wps="http://schemas.microsoft.com/office/word/2010/wordprocessingShape" mc:Ignorable="w14 w15 w16se w16cid w16 w16cex wp14">
+<w:endnotes xmlns:wpc="http://schemas.microsoft.com/office/word/2010/wordprocessingCanvas" xmlns:cx="http://schemas.microsoft.com/office/drawing/2014/chartex" xmlns:cx1="http://schemas.microsoft.com/office/drawing/2015/9/8/chartex" xmlns:cx2="http://schemas.microsoft.com/office/drawing/2015/10/21/chartex" xmlns:cx3="http://schemas.microsoft.com/office/drawing/2016/5/9/chartex" xmlns:cx4="http://schemas.microsoft.com/office/drawing/2016/5/10/chartex" xmlns:cx5="http://schemas.microsoft.com/office/drawing/2016/5/11/chartex" xmlns:cx6="http://schemas.microsoft.com/office/drawing/2016/5/12/chartex" xmlns:cx7="http://schemas.microsoft.com/office/drawing/2016/5/13/chartex" xmlns:cx8="http://schemas.microsoft.com/office/drawing/2016/5/14/chartex" xmlns:mc="http://schemas.openxmlformats.org/markup-compatibility/2006" xmlns:aink="http://schemas.microsoft.com/office/drawing/2016/ink" xmlns:am3d="http://schemas.microsoft.com/office/drawing/2017/model3d" xmlns:o="urn:schemas-microsoft-com:office:office" xmlns:r="http://schemas.openxmlformats.org/officeDocument/2006/relationships" xmlns:m="http://schemas.openxmlformats.org/officeDocument/2006/math" xmlns:v="urn:schemas-microsoft-com:vml" xmlns:wp14="http://schemas.microsoft.com/office/word/2010/wordprocessingDrawing" xmlns:wp="http://schemas.openxmlformats.org/drawingml/2006/wordprocessingDrawing" xmlns:w10="urn:schemas-microsoft-com:office:word" xmlns:w="http://schemas.openxmlformats.org/wordprocessingml/2006/main" xmlns:w14="http://schemas.microsoft.com/office/word/2010/wordml" xmlns:w15="http://schemas.microsoft.com/office/word/2012/wordml" xmlns:w16cex="http://schemas.microsoft.com/office/word/2018/wordml/cex" xmlns:w16cid="http://schemas.microsoft.com/office/word/2016/wordml/cid" xmlns:w16="http://schemas.microsoft.com/office/word/2018/wordml" xmlns:w16sdtdh="http://schemas.microsoft.com/office/word/2020/wordml/sdtdatahash" xmlns:w16se="http://schemas.microsoft.com/office/word/2015/wordml/symex" xmlns:wpg="http://schemas.microsoft.com/office/word/2010/wordprocessingGroup" xmlns:wpi="http://schemas.microsoft.com/office/word/2010/wordprocessingInk" xmlns:wne="http://schemas.microsoft.com/office/word/2006/wordml" xmlns:wps="http://schemas.microsoft.com/office/word/2010/wordprocessingShape" mc:Ignorable="w14 w15 w16se w16cid w16 w16cex w16sdtdh wp14">
   <w:endnote w:type="separator" w:id="-1">
     <w:p>
       <w:pPr>
@@ -4151,7 +8002,7 @@
 </file>
 
 <file path=word/footnotes.xml><?xml version="1.0" encoding="utf-8"?>
-<w:footnotes xmlns:wpc="http://schemas.microsoft.com/office/word/2010/wordprocessingCanvas" xmlns:cx="http://schemas.microsoft.com/office/drawing/2014/chartex" xmlns:cx1="http://schemas.microsoft.com/office/drawing/2015/9/8/chartex" xmlns:cx2="http://schemas.microsoft.com/office/drawing/2015/10/21/chartex" xmlns:cx3="http://schemas.microsoft.com/office/drawing/2016/5/9/chartex" xmlns:cx4="http://schemas.microsoft.com/office/drawing/2016/5/10/chartex" xmlns:cx5="http://schemas.microsoft.com/office/drawing/2016/5/11/chartex" xmlns:cx6="http://schemas.microsoft.com/office/drawing/2016/5/12/chartex" xmlns:cx7="http://schemas.microsoft.com/office/drawing/2016/5/13/chartex" xmlns:cx8="http://schemas.microsoft.com/office/drawing/2016/5/14/chartex" xmlns:mc="http://schemas.openxmlformats.org/markup-compatibility/2006" xmlns:aink="http://schemas.microsoft.com/office/drawing/2016/ink" xmlns:am3d="http://schemas.microsoft.com/office/drawing/2017/model3d" xmlns:o="urn:schemas-microsoft-com:office:office" xmlns:r="http://schemas.openxmlformats.org/officeDocument/2006/relationships" xmlns:m="http://schemas.openxmlformats.org/officeDocument/2006/math" xmlns:v="urn:schemas-microsoft-com:vml" xmlns:wp14="http://schemas.microsoft.com/office/word/2010/wordprocessingDrawing" xmlns:wp="http://schemas.openxmlformats.org/drawingml/2006/wordprocessingDrawing" xmlns:w10="urn:schemas-microsoft-com:office:word" xmlns:w="http://schemas.openxmlformats.org/wordprocessingml/2006/main" xmlns:w14="http://schemas.microsoft.com/office/word/2010/wordml" xmlns:w15="http://schemas.microsoft.com/office/word/2012/wordml" xmlns:w16cex="http://schemas.microsoft.com/office/word/2018/wordml/cex" xmlns:w16cid="http://schemas.microsoft.com/office/word/2016/wordml/cid" xmlns:w16="http://schemas.microsoft.com/office/word/2018/wordml" xmlns:w16se="http://schemas.microsoft.com/office/word/2015/wordml/symex" xmlns:wpg="http://schemas.microsoft.com/office/word/2010/wordprocessingGroup" xmlns:wpi="http://schemas.microsoft.com/office/word/2010/wordprocessingInk" xmlns:wne="http://schemas.microsoft.com/office/word/2006/wordml" xmlns:wps="http://schemas.microsoft.com/office/word/2010/wordprocessingShape" mc:Ignorable="w14 w15 w16se w16cid w16 w16cex wp14">
+<w:footnotes xmlns:wpc="http://schemas.microsoft.com/office/word/2010/wordprocessingCanvas" xmlns:cx="http://schemas.microsoft.com/office/drawing/2014/chartex" xmlns:cx1="http://schemas.microsoft.com/office/drawing/2015/9/8/chartex" xmlns:cx2="http://schemas.microsoft.com/office/drawing/2015/10/21/chartex" xmlns:cx3="http://schemas.microsoft.com/office/drawing/2016/5/9/chartex" xmlns:cx4="http://schemas.microsoft.com/office/drawing/2016/5/10/chartex" xmlns:cx5="http://schemas.microsoft.com/office/drawing/2016/5/11/chartex" xmlns:cx6="http://schemas.microsoft.com/office/drawing/2016/5/12/chartex" xmlns:cx7="http://schemas.microsoft.com/office/drawing/2016/5/13/chartex" xmlns:cx8="http://schemas.microsoft.com/office/drawing/2016/5/14/chartex" xmlns:mc="http://schemas.openxmlformats.org/markup-compatibility/2006" xmlns:aink="http://schemas.microsoft.com/office/drawing/2016/ink" xmlns:am3d="http://schemas.microsoft.com/office/drawing/2017/model3d" xmlns:o="urn:schemas-microsoft-com:office:office" xmlns:r="http://schemas.openxmlformats.org/officeDocument/2006/relationships" xmlns:m="http://schemas.openxmlformats.org/officeDocument/2006/math" xmlns:v="urn:schemas-microsoft-com:vml" xmlns:wp14="http://schemas.microsoft.com/office/word/2010/wordprocessingDrawing" xmlns:wp="http://schemas.openxmlformats.org/drawingml/2006/wordprocessingDrawing" xmlns:w10="urn:schemas-microsoft-com:office:word" xmlns:w="http://schemas.openxmlformats.org/wordprocessingml/2006/main" xmlns:w14="http://schemas.microsoft.com/office/word/2010/wordml" xmlns:w15="http://schemas.microsoft.com/office/word/2012/wordml" xmlns:w16cex="http://schemas.microsoft.com/office/word/2018/wordml/cex" xmlns:w16cid="http://schemas.microsoft.com/office/word/2016/wordml/cid" xmlns:w16="http://schemas.microsoft.com/office/word/2018/wordml" xmlns:w16sdtdh="http://schemas.microsoft.com/office/word/2020/wordml/sdtdatahash" xmlns:w16se="http://schemas.microsoft.com/office/word/2015/wordml/symex" xmlns:wpg="http://schemas.microsoft.com/office/word/2010/wordprocessingGroup" xmlns:wpi="http://schemas.microsoft.com/office/word/2010/wordprocessingInk" xmlns:wne="http://schemas.microsoft.com/office/word/2006/wordml" xmlns:wps="http://schemas.microsoft.com/office/word/2010/wordprocessingShape" mc:Ignorable="w14 w15 w16se w16cid w16 w16cex w16sdtdh wp14">
   <w:footnote w:type="separator" w:id="-1">
     <w:p>
       <w:pPr>
@@ -4176,7 +8027,7 @@
 </file>
 
 <file path=word/header1.xml><?xml version="1.0" encoding="utf-8"?>
-<w:hdr xmlns:wpc="http://schemas.microsoft.com/office/word/2010/wordprocessingCanvas" xmlns:cx="http://schemas.microsoft.com/office/drawing/2014/chartex" xmlns:cx1="http://schemas.microsoft.com/office/drawing/2015/9/8/chartex" xmlns:cx2="http://schemas.microsoft.com/office/drawing/2015/10/21/chartex" xmlns:cx3="http://schemas.microsoft.com/office/drawing/2016/5/9/chartex" xmlns:cx4="http://schemas.microsoft.com/office/drawing/2016/5/10/chartex" xmlns:cx5="http://schemas.microsoft.com/office/drawing/2016/5/11/chartex" xmlns:cx6="http://schemas.microsoft.com/office/drawing/2016/5/12/chartex" xmlns:cx7="http://schemas.microsoft.com/office/drawing/2016/5/13/chartex" xmlns:cx8="http://schemas.microsoft.com/office/drawing/2016/5/14/chartex" xmlns:mc="http://schemas.openxmlformats.org/markup-compatibility/2006" xmlns:aink="http://schemas.microsoft.com/office/drawing/2016/ink" xmlns:am3d="http://schemas.microsoft.com/office/drawing/2017/model3d" xmlns:o="urn:schemas-microsoft-com:office:office" xmlns:r="http://schemas.openxmlformats.org/officeDocument/2006/relationships" xmlns:m="http://schemas.openxmlformats.org/officeDocument/2006/math" xmlns:v="urn:schemas-microsoft-com:vml" xmlns:wp14="http://schemas.microsoft.com/office/word/2010/wordprocessingDrawing" xmlns:wp="http://schemas.openxmlformats.org/drawingml/2006/wordprocessingDrawing" xmlns:w10="urn:schemas-microsoft-com:office:word" xmlns:w="http://schemas.openxmlformats.org/wordprocessingml/2006/main" xmlns:w14="http://schemas.microsoft.com/office/word/2010/wordml" xmlns:w15="http://schemas.microsoft.com/office/word/2012/wordml" xmlns:w16cex="http://schemas.microsoft.com/office/word/2018/wordml/cex" xmlns:w16cid="http://schemas.microsoft.com/office/word/2016/wordml/cid" xmlns:w16="http://schemas.microsoft.com/office/word/2018/wordml" xmlns:w16se="http://schemas.microsoft.com/office/word/2015/wordml/symex" xmlns:wpg="http://schemas.microsoft.com/office/word/2010/wordprocessingGroup" xmlns:wpi="http://schemas.microsoft.com/office/word/2010/wordprocessingInk" xmlns:wne="http://schemas.microsoft.com/office/word/2006/wordml" xmlns:wps="http://schemas.microsoft.com/office/word/2010/wordprocessingShape" mc:Ignorable="w14 w15 w16se w16cid w16 w16cex wp14">
+<w:hdr xmlns:wpc="http://schemas.microsoft.com/office/word/2010/wordprocessingCanvas" xmlns:cx="http://schemas.microsoft.com/office/drawing/2014/chartex" xmlns:cx1="http://schemas.microsoft.com/office/drawing/2015/9/8/chartex" xmlns:cx2="http://schemas.microsoft.com/office/drawing/2015/10/21/chartex" xmlns:cx3="http://schemas.microsoft.com/office/drawing/2016/5/9/chartex" xmlns:cx4="http://schemas.microsoft.com/office/drawing/2016/5/10/chartex" xmlns:cx5="http://schemas.microsoft.com/office/drawing/2016/5/11/chartex" xmlns:cx6="http://schemas.microsoft.com/office/drawing/2016/5/12/chartex" xmlns:cx7="http://schemas.microsoft.com/office/drawing/2016/5/13/chartex" xmlns:cx8="http://schemas.microsoft.com/office/drawing/2016/5/14/chartex" xmlns:mc="http://schemas.openxmlformats.org/markup-compatibility/2006" xmlns:aink="http://schemas.microsoft.com/office/drawing/2016/ink" xmlns:am3d="http://schemas.microsoft.com/office/drawing/2017/model3d" xmlns:o="urn:schemas-microsoft-com:office:office" xmlns:r="http://schemas.openxmlformats.org/officeDocument/2006/relationships" xmlns:m="http://schemas.openxmlformats.org/officeDocument/2006/math" xmlns:v="urn:schemas-microsoft-com:vml" xmlns:wp14="http://schemas.microsoft.com/office/word/2010/wordprocessingDrawing" xmlns:wp="http://schemas.openxmlformats.org/drawingml/2006/wordprocessingDrawing" xmlns:w10="urn:schemas-microsoft-com:office:word" xmlns:w="http://schemas.openxmlformats.org/wordprocessingml/2006/main" xmlns:w14="http://schemas.microsoft.com/office/word/2010/wordml" xmlns:w15="http://schemas.microsoft.com/office/word/2012/wordml" xmlns:w16cex="http://schemas.microsoft.com/office/word/2018/wordml/cex" xmlns:w16cid="http://schemas.microsoft.com/office/word/2016/wordml/cid" xmlns:w16="http://schemas.microsoft.com/office/word/2018/wordml" xmlns:w16sdtdh="http://schemas.microsoft.com/office/word/2020/wordml/sdtdatahash" xmlns:w16se="http://schemas.microsoft.com/office/word/2015/wordml/symex" xmlns:wpg="http://schemas.microsoft.com/office/word/2010/wordprocessingGroup" xmlns:wpi="http://schemas.microsoft.com/office/word/2010/wordprocessingInk" xmlns:wne="http://schemas.microsoft.com/office/word/2006/wordml" xmlns:wps="http://schemas.microsoft.com/office/word/2010/wordprocessingShape" mc:Ignorable="w14 w15 w16se w16cid w16 w16cex w16sdtdh wp14">
   <w:p>
     <w:pPr>
       <w:pStyle w:val="Header"/>
@@ -4195,8 +8046,245 @@
 </w:hdr>
 </file>
 
+<file path=word/numbering.xml><?xml version="1.0" encoding="utf-8"?>
+<w:numbering xmlns:wpc="http://schemas.microsoft.com/office/word/2010/wordprocessingCanvas" xmlns:cx="http://schemas.microsoft.com/office/drawing/2014/chartex" xmlns:cx1="http://schemas.microsoft.com/office/drawing/2015/9/8/chartex" xmlns:cx2="http://schemas.microsoft.com/office/drawing/2015/10/21/chartex" xmlns:cx3="http://schemas.microsoft.com/office/drawing/2016/5/9/chartex" xmlns:cx4="http://schemas.microsoft.com/office/drawing/2016/5/10/chartex" xmlns:cx5="http://schemas.microsoft.com/office/drawing/2016/5/11/chartex" xmlns:cx6="http://schemas.microsoft.com/office/drawing/2016/5/12/chartex" xmlns:cx7="http://schemas.microsoft.com/office/drawing/2016/5/13/chartex" xmlns:cx8="http://schemas.microsoft.com/office/drawing/2016/5/14/chartex" xmlns:mc="http://schemas.openxmlformats.org/markup-compatibility/2006" xmlns:aink="http://schemas.microsoft.com/office/drawing/2016/ink" xmlns:am3d="http://schemas.microsoft.com/office/drawing/2017/model3d" xmlns:o="urn:schemas-microsoft-com:office:office" xmlns:r="http://schemas.openxmlformats.org/officeDocument/2006/relationships" xmlns:m="http://schemas.openxmlformats.org/officeDocument/2006/math" xmlns:v="urn:schemas-microsoft-com:vml" xmlns:wp14="http://schemas.microsoft.com/office/word/2010/wordprocessingDrawing" xmlns:wp="http://schemas.openxmlformats.org/drawingml/2006/wordprocessingDrawing" xmlns:w10="urn:schemas-microsoft-com:office:word" xmlns:w="http://schemas.openxmlformats.org/wordprocessingml/2006/main" xmlns:w14="http://schemas.microsoft.com/office/word/2010/wordml" xmlns:w15="http://schemas.microsoft.com/office/word/2012/wordml" xmlns:w16cex="http://schemas.microsoft.com/office/word/2018/wordml/cex" xmlns:w16cid="http://schemas.microsoft.com/office/word/2016/wordml/cid" xmlns:w16="http://schemas.microsoft.com/office/word/2018/wordml" xmlns:w16sdtdh="http://schemas.microsoft.com/office/word/2020/wordml/sdtdatahash" xmlns:w16se="http://schemas.microsoft.com/office/word/2015/wordml/symex" xmlns:wpg="http://schemas.microsoft.com/office/word/2010/wordprocessingGroup" xmlns:wpi="http://schemas.microsoft.com/office/word/2010/wordprocessingInk" xmlns:wne="http://schemas.microsoft.com/office/word/2006/wordml" xmlns:wps="http://schemas.microsoft.com/office/word/2010/wordprocessingShape" mc:Ignorable="w14 w15 w16se w16cid w16 w16cex w16sdtdh wp14">
+  <w:abstractNum w:abstractNumId="0" w15:restartNumberingAfterBreak="0">
+    <w:nsid w:val="2905528B"/>
+    <w:multiLevelType w:val="hybridMultilevel"/>
+    <w:tmpl w:val="BFBE4B9C"/>
+    <w:lvl w:ilvl="0" w:tplc="08090001">
+      <w:start w:val="1"/>
+      <w:numFmt w:val="bullet"/>
+      <w:lvlText w:val=""/>
+      <w:lvlJc w:val="left"/>
+      <w:pPr>
+        <w:ind w:left="720" w:hanging="360"/>
+      </w:pPr>
+      <w:rPr>
+        <w:rFonts w:ascii="Symbol" w:hAnsi="Symbol" w:hint="default"/>
+      </w:rPr>
+    </w:lvl>
+    <w:lvl w:ilvl="1" w:tplc="08090003" w:tentative="1">
+      <w:start w:val="1"/>
+      <w:numFmt w:val="bullet"/>
+      <w:lvlText w:val="o"/>
+      <w:lvlJc w:val="left"/>
+      <w:pPr>
+        <w:ind w:left="1440" w:hanging="360"/>
+      </w:pPr>
+      <w:rPr>
+        <w:rFonts w:ascii="Courier New" w:hAnsi="Courier New" w:cs="Courier New" w:hint="default"/>
+      </w:rPr>
+    </w:lvl>
+    <w:lvl w:ilvl="2" w:tplc="08090005" w:tentative="1">
+      <w:start w:val="1"/>
+      <w:numFmt w:val="bullet"/>
+      <w:lvlText w:val=""/>
+      <w:lvlJc w:val="left"/>
+      <w:pPr>
+        <w:ind w:left="2160" w:hanging="360"/>
+      </w:pPr>
+      <w:rPr>
+        <w:rFonts w:ascii="Wingdings" w:hAnsi="Wingdings" w:hint="default"/>
+      </w:rPr>
+    </w:lvl>
+    <w:lvl w:ilvl="3" w:tplc="08090001" w:tentative="1">
+      <w:start w:val="1"/>
+      <w:numFmt w:val="bullet"/>
+      <w:lvlText w:val=""/>
+      <w:lvlJc w:val="left"/>
+      <w:pPr>
+        <w:ind w:left="2880" w:hanging="360"/>
+      </w:pPr>
+      <w:rPr>
+        <w:rFonts w:ascii="Symbol" w:hAnsi="Symbol" w:hint="default"/>
+      </w:rPr>
+    </w:lvl>
+    <w:lvl w:ilvl="4" w:tplc="08090003" w:tentative="1">
+      <w:start w:val="1"/>
+      <w:numFmt w:val="bullet"/>
+      <w:lvlText w:val="o"/>
+      <w:lvlJc w:val="left"/>
+      <w:pPr>
+        <w:ind w:left="3600" w:hanging="360"/>
+      </w:pPr>
+      <w:rPr>
+        <w:rFonts w:ascii="Courier New" w:hAnsi="Courier New" w:cs="Courier New" w:hint="default"/>
+      </w:rPr>
+    </w:lvl>
+    <w:lvl w:ilvl="5" w:tplc="08090005" w:tentative="1">
+      <w:start w:val="1"/>
+      <w:numFmt w:val="bullet"/>
+      <w:lvlText w:val=""/>
+      <w:lvlJc w:val="left"/>
+      <w:pPr>
+        <w:ind w:left="4320" w:hanging="360"/>
+      </w:pPr>
+      <w:rPr>
+        <w:rFonts w:ascii="Wingdings" w:hAnsi="Wingdings" w:hint="default"/>
+      </w:rPr>
+    </w:lvl>
+    <w:lvl w:ilvl="6" w:tplc="08090001" w:tentative="1">
+      <w:start w:val="1"/>
+      <w:numFmt w:val="bullet"/>
+      <w:lvlText w:val=""/>
+      <w:lvlJc w:val="left"/>
+      <w:pPr>
+        <w:ind w:left="5040" w:hanging="360"/>
+      </w:pPr>
+      <w:rPr>
+        <w:rFonts w:ascii="Symbol" w:hAnsi="Symbol" w:hint="default"/>
+      </w:rPr>
+    </w:lvl>
+    <w:lvl w:ilvl="7" w:tplc="08090003" w:tentative="1">
+      <w:start w:val="1"/>
+      <w:numFmt w:val="bullet"/>
+      <w:lvlText w:val="o"/>
+      <w:lvlJc w:val="left"/>
+      <w:pPr>
+        <w:ind w:left="5760" w:hanging="360"/>
+      </w:pPr>
+      <w:rPr>
+        <w:rFonts w:ascii="Courier New" w:hAnsi="Courier New" w:cs="Courier New" w:hint="default"/>
+      </w:rPr>
+    </w:lvl>
+    <w:lvl w:ilvl="8" w:tplc="08090005" w:tentative="1">
+      <w:start w:val="1"/>
+      <w:numFmt w:val="bullet"/>
+      <w:lvlText w:val=""/>
+      <w:lvlJc w:val="left"/>
+      <w:pPr>
+        <w:ind w:left="6480" w:hanging="360"/>
+      </w:pPr>
+      <w:rPr>
+        <w:rFonts w:ascii="Wingdings" w:hAnsi="Wingdings" w:hint="default"/>
+      </w:rPr>
+    </w:lvl>
+  </w:abstractNum>
+  <w:abstractNum w:abstractNumId="1" w15:restartNumberingAfterBreak="0">
+    <w:nsid w:val="37A56511"/>
+    <w:multiLevelType w:val="hybridMultilevel"/>
+    <w:tmpl w:val="F49234CA"/>
+    <w:lvl w:ilvl="0" w:tplc="08090001">
+      <w:start w:val="1"/>
+      <w:numFmt w:val="bullet"/>
+      <w:lvlText w:val=""/>
+      <w:lvlJc w:val="left"/>
+      <w:pPr>
+        <w:ind w:left="720" w:hanging="360"/>
+      </w:pPr>
+      <w:rPr>
+        <w:rFonts w:ascii="Symbol" w:hAnsi="Symbol" w:hint="default"/>
+      </w:rPr>
+    </w:lvl>
+    <w:lvl w:ilvl="1" w:tplc="08090003" w:tentative="1">
+      <w:start w:val="1"/>
+      <w:numFmt w:val="bullet"/>
+      <w:lvlText w:val="o"/>
+      <w:lvlJc w:val="left"/>
+      <w:pPr>
+        <w:ind w:left="1440" w:hanging="360"/>
+      </w:pPr>
+      <w:rPr>
+        <w:rFonts w:ascii="Courier New" w:hAnsi="Courier New" w:cs="Courier New" w:hint="default"/>
+      </w:rPr>
+    </w:lvl>
+    <w:lvl w:ilvl="2" w:tplc="08090005" w:tentative="1">
+      <w:start w:val="1"/>
+      <w:numFmt w:val="bullet"/>
+      <w:lvlText w:val=""/>
+      <w:lvlJc w:val="left"/>
+      <w:pPr>
+        <w:ind w:left="2160" w:hanging="360"/>
+      </w:pPr>
+      <w:rPr>
+        <w:rFonts w:ascii="Wingdings" w:hAnsi="Wingdings" w:hint="default"/>
+      </w:rPr>
+    </w:lvl>
+    <w:lvl w:ilvl="3" w:tplc="08090001" w:tentative="1">
+      <w:start w:val="1"/>
+      <w:numFmt w:val="bullet"/>
+      <w:lvlText w:val=""/>
+      <w:lvlJc w:val="left"/>
+      <w:pPr>
+        <w:ind w:left="2880" w:hanging="360"/>
+      </w:pPr>
+      <w:rPr>
+        <w:rFonts w:ascii="Symbol" w:hAnsi="Symbol" w:hint="default"/>
+      </w:rPr>
+    </w:lvl>
+    <w:lvl w:ilvl="4" w:tplc="08090003" w:tentative="1">
+      <w:start w:val="1"/>
+      <w:numFmt w:val="bullet"/>
+      <w:lvlText w:val="o"/>
+      <w:lvlJc w:val="left"/>
+      <w:pPr>
+        <w:ind w:left="3600" w:hanging="360"/>
+      </w:pPr>
+      <w:rPr>
+        <w:rFonts w:ascii="Courier New" w:hAnsi="Courier New" w:cs="Courier New" w:hint="default"/>
+      </w:rPr>
+    </w:lvl>
+    <w:lvl w:ilvl="5" w:tplc="08090005" w:tentative="1">
+      <w:start w:val="1"/>
+      <w:numFmt w:val="bullet"/>
+      <w:lvlText w:val=""/>
+      <w:lvlJc w:val="left"/>
+      <w:pPr>
+        <w:ind w:left="4320" w:hanging="360"/>
+      </w:pPr>
+      <w:rPr>
+        <w:rFonts w:ascii="Wingdings" w:hAnsi="Wingdings" w:hint="default"/>
+      </w:rPr>
+    </w:lvl>
+    <w:lvl w:ilvl="6" w:tplc="08090001" w:tentative="1">
+      <w:start w:val="1"/>
+      <w:numFmt w:val="bullet"/>
+      <w:lvlText w:val=""/>
+      <w:lvlJc w:val="left"/>
+      <w:pPr>
+        <w:ind w:left="5040" w:hanging="360"/>
+      </w:pPr>
+      <w:rPr>
+        <w:rFonts w:ascii="Symbol" w:hAnsi="Symbol" w:hint="default"/>
+      </w:rPr>
+    </w:lvl>
+    <w:lvl w:ilvl="7" w:tplc="08090003" w:tentative="1">
+      <w:start w:val="1"/>
+      <w:numFmt w:val="bullet"/>
+      <w:lvlText w:val="o"/>
+      <w:lvlJc w:val="left"/>
+      <w:pPr>
+        <w:ind w:left="5760" w:hanging="360"/>
+      </w:pPr>
+      <w:rPr>
+        <w:rFonts w:ascii="Courier New" w:hAnsi="Courier New" w:cs="Courier New" w:hint="default"/>
+      </w:rPr>
+    </w:lvl>
+    <w:lvl w:ilvl="8" w:tplc="08090005" w:tentative="1">
+      <w:start w:val="1"/>
+      <w:numFmt w:val="bullet"/>
+      <w:lvlText w:val=""/>
+      <w:lvlJc w:val="left"/>
+      <w:pPr>
+        <w:ind w:left="6480" w:hanging="360"/>
+      </w:pPr>
+      <w:rPr>
+        <w:rFonts w:ascii="Wingdings" w:hAnsi="Wingdings" w:hint="default"/>
+      </w:rPr>
+    </w:lvl>
+  </w:abstractNum>
+  <w:num w:numId="1">
+    <w:abstractNumId w:val="1"/>
+  </w:num>
+  <w:num w:numId="2">
+    <w:abstractNumId w:val="0"/>
+  </w:num>
+</w:numbering>
+</file>
+
 <file path=word/styles.xml><?xml version="1.0" encoding="utf-8"?>
-<w:styles xmlns:mc="http://schemas.openxmlformats.org/markup-compatibility/2006" xmlns:r="http://schemas.openxmlformats.org/officeDocument/2006/relationships" xmlns:w="http://schemas.openxmlformats.org/wordprocessingml/2006/main" xmlns:w14="http://schemas.microsoft.com/office/word/2010/wordml" xmlns:w15="http://schemas.microsoft.com/office/word/2012/wordml" xmlns:w16cex="http://schemas.microsoft.com/office/word/2018/wordml/cex" xmlns:w16cid="http://schemas.microsoft.com/office/word/2016/wordml/cid" xmlns:w16="http://schemas.microsoft.com/office/word/2018/wordml" xmlns:w16se="http://schemas.microsoft.com/office/word/2015/wordml/symex" mc:Ignorable="w14 w15 w16se w16cid w16 w16cex">
+<w:styles xmlns:mc="http://schemas.openxmlformats.org/markup-compatibility/2006" xmlns:r="http://schemas.openxmlformats.org/officeDocument/2006/relationships" xmlns:w="http://schemas.openxmlformats.org/wordprocessingml/2006/main" xmlns:w14="http://schemas.microsoft.com/office/word/2010/wordml" xmlns:w15="http://schemas.microsoft.com/office/word/2012/wordml" xmlns:w16cex="http://schemas.microsoft.com/office/word/2018/wordml/cex" xmlns:w16cid="http://schemas.microsoft.com/office/word/2016/wordml/cid" xmlns:w16="http://schemas.microsoft.com/office/word/2018/wordml" xmlns:w16sdtdh="http://schemas.microsoft.com/office/word/2020/wordml/sdtdatahash" xmlns:w16se="http://schemas.microsoft.com/office/word/2015/wordml/symex" mc:Ignorable="w14 w15 w16se w16cid w16 w16cex w16sdtdh">
   <w:docDefaults>
     <w:rPrDefault>
       <w:rPr>
@@ -4615,6 +8703,50 @@
       <w:szCs w:val="32"/>
     </w:rPr>
   </w:style>
+  <w:style w:type="paragraph" w:styleId="Heading2">
+    <w:name w:val="heading 2"/>
+    <w:basedOn w:val="Normal"/>
+    <w:next w:val="Normal"/>
+    <w:link w:val="Heading2Char"/>
+    <w:uiPriority w:val="9"/>
+    <w:unhideWhenUsed/>
+    <w:qFormat/>
+    <w:rsid w:val="00A55BF2"/>
+    <w:pPr>
+      <w:keepNext/>
+      <w:keepLines/>
+      <w:spacing w:before="40" w:after="0"/>
+      <w:outlineLvl w:val="1"/>
+    </w:pPr>
+    <w:rPr>
+      <w:rFonts w:asciiTheme="majorHAnsi" w:eastAsiaTheme="majorEastAsia" w:hAnsiTheme="majorHAnsi" w:cstheme="majorBidi"/>
+      <w:color w:val="2F5496" w:themeColor="accent1" w:themeShade="BF"/>
+      <w:sz w:val="26"/>
+      <w:szCs w:val="26"/>
+    </w:rPr>
+  </w:style>
+  <w:style w:type="paragraph" w:styleId="Heading3">
+    <w:name w:val="heading 3"/>
+    <w:basedOn w:val="Normal"/>
+    <w:next w:val="Normal"/>
+    <w:link w:val="Heading3Char"/>
+    <w:uiPriority w:val="9"/>
+    <w:unhideWhenUsed/>
+    <w:qFormat/>
+    <w:rsid w:val="0082360F"/>
+    <w:pPr>
+      <w:keepNext/>
+      <w:keepLines/>
+      <w:spacing w:before="40" w:after="0"/>
+      <w:outlineLvl w:val="2"/>
+    </w:pPr>
+    <w:rPr>
+      <w:rFonts w:asciiTheme="majorHAnsi" w:eastAsiaTheme="majorEastAsia" w:hAnsiTheme="majorHAnsi" w:cstheme="majorBidi"/>
+      <w:color w:val="1F3763" w:themeColor="accent1" w:themeShade="7F"/>
+      <w:sz w:val="24"/>
+      <w:szCs w:val="24"/>
+    </w:rPr>
+  </w:style>
   <w:style w:type="character" w:default="1" w:styleId="DefaultParagraphFont">
     <w:name w:val="Default Paragraph Font"/>
     <w:uiPriority w:val="1"/>
@@ -4756,6 +8888,62 @@
       <w:color w:val="2F5496" w:themeColor="accent1" w:themeShade="BF"/>
       <w:sz w:val="32"/>
       <w:szCs w:val="32"/>
+    </w:rPr>
+  </w:style>
+  <w:style w:type="table" w:styleId="TableGrid">
+    <w:name w:val="Table Grid"/>
+    <w:basedOn w:val="TableNormal"/>
+    <w:uiPriority w:val="39"/>
+    <w:rsid w:val="001B3EFD"/>
+    <w:pPr>
+      <w:spacing w:after="0" w:line="240" w:lineRule="auto"/>
+    </w:pPr>
+    <w:tblPr>
+      <w:tblBorders>
+        <w:top w:val="single" w:sz="4" w:space="0" w:color="auto"/>
+        <w:left w:val="single" w:sz="4" w:space="0" w:color="auto"/>
+        <w:bottom w:val="single" w:sz="4" w:space="0" w:color="auto"/>
+        <w:right w:val="single" w:sz="4" w:space="0" w:color="auto"/>
+        <w:insideH w:val="single" w:sz="4" w:space="0" w:color="auto"/>
+        <w:insideV w:val="single" w:sz="4" w:space="0" w:color="auto"/>
+      </w:tblBorders>
+    </w:tblPr>
+  </w:style>
+  <w:style w:type="character" w:customStyle="1" w:styleId="Heading2Char">
+    <w:name w:val="Heading 2 Char"/>
+    <w:basedOn w:val="DefaultParagraphFont"/>
+    <w:link w:val="Heading2"/>
+    <w:uiPriority w:val="9"/>
+    <w:rsid w:val="00A55BF2"/>
+    <w:rPr>
+      <w:rFonts w:asciiTheme="majorHAnsi" w:eastAsiaTheme="majorEastAsia" w:hAnsiTheme="majorHAnsi" w:cstheme="majorBidi"/>
+      <w:color w:val="2F5496" w:themeColor="accent1" w:themeShade="BF"/>
+      <w:sz w:val="26"/>
+      <w:szCs w:val="26"/>
+    </w:rPr>
+  </w:style>
+  <w:style w:type="paragraph" w:styleId="ListParagraph">
+    <w:name w:val="List Paragraph"/>
+    <w:basedOn w:val="Normal"/>
+    <w:uiPriority w:val="34"/>
+    <w:qFormat/>
+    <w:rsid w:val="00A55BF2"/>
+    <w:pPr>
+      <w:ind w:left="720"/>
+      <w:contextualSpacing/>
+    </w:pPr>
+  </w:style>
+  <w:style w:type="character" w:customStyle="1" w:styleId="Heading3Char">
+    <w:name w:val="Heading 3 Char"/>
+    <w:basedOn w:val="DefaultParagraphFont"/>
+    <w:link w:val="Heading3"/>
+    <w:uiPriority w:val="9"/>
+    <w:rsid w:val="0082360F"/>
+    <w:rPr>
+      <w:rFonts w:asciiTheme="majorHAnsi" w:eastAsiaTheme="majorEastAsia" w:hAnsiTheme="majorHAnsi" w:cstheme="majorBidi"/>
+      <w:color w:val="1F3763" w:themeColor="accent1" w:themeShade="7F"/>
+      <w:sz w:val="24"/>
+      <w:szCs w:val="24"/>
     </w:rPr>
   </w:style>
 </w:styles>

</xml_diff>